<commit_message>
added swagger api, demo fixed, upload files
</commit_message>
<xml_diff>
--- a/docs/metric_documentation.docx
+++ b/docs/metric_documentation.docx
@@ -88,43 +88,37 @@
         <w:rPr>
           <w:lang w:val="en-GB"/>
         </w:rPr>
+        <w:t>10</w:t>
+      </w:r>
+      <w:r>
+        <w:rPr>
+          <w:lang w:val="en-GB"/>
+        </w:rPr>
+        <w:t>-</w:t>
+      </w:r>
+      <w:r>
+        <w:rPr>
+          <w:lang w:val="en-GB"/>
+        </w:rPr>
         <w:t>0</w:t>
       </w:r>
       <w:r>
         <w:rPr>
           <w:lang w:val="en-GB"/>
         </w:rPr>
-        <w:t>5</w:t>
+        <w:t>2</w:t>
       </w:r>
       <w:r>
         <w:rPr>
           <w:lang w:val="en-GB"/>
         </w:rPr>
-        <w:t>-</w:t>
+        <w:t>-202</w:t>
       </w:r>
       <w:r>
         <w:rPr>
           <w:lang w:val="en-GB"/>
         </w:rPr>
-        <w:t>0</w:t>
-      </w:r>
-      <w:r>
-        <w:rPr>
-          <w:lang w:val="en-GB"/>
-        </w:rPr>
-        <w:t>9</w:t>
-      </w:r>
-      <w:r>
-        <w:rPr>
-          <w:lang w:val="en-GB"/>
-        </w:rPr>
-        <w:t>-202</w:t>
-      </w:r>
-      <w:r>
-        <w:rPr>
-          <w:lang w:val="en-GB"/>
-        </w:rPr>
-        <w:t>1</w:t>
+        <w:t>2</w:t>
       </w:r>
     </w:p>
     <w:p>
@@ -212,7 +206,8 @@
       <w:pPr>
         <w:jc w:val="both"/>
         <w:rPr>
-          <w:color w:val="1F3864" w:themeColor="accent1" w:themeShade="80"/>
+          <w:color w:val="0563C1" w:themeColor="hyperlink"/>
+          <w:u w:val="single"/>
         </w:rPr>
       </w:pPr>
       <w:r>
@@ -250,9 +245,49 @@
           <w:rPr>
             <w:rStyle w:val="Hyperlink"/>
           </w:rPr>
-          <w:t>Unsupervised Quality Estimation for Neural Machine Translation (Fomicheva et al., 2020)</w:t>
+          <w:t>Unsupervised Quality Estimation for Neural Machine Translation (</w:t>
+        </w:r>
+        <w:proofErr w:type="spellStart"/>
+        <w:r>
+          <w:rPr>
+            <w:rStyle w:val="Hyperlink"/>
+          </w:rPr>
+          <w:t>Fomicheva</w:t>
+        </w:r>
+        <w:proofErr w:type="spellEnd"/>
+        <w:r>
+          <w:rPr>
+            <w:rStyle w:val="Hyperlink"/>
+          </w:rPr>
+          <w:t xml:space="preserve"> et al., 2020)</w:t>
         </w:r>
       </w:hyperlink>
+      <w:r>
+        <w:rPr>
+          <w:rStyle w:val="Hyperlink"/>
+        </w:rPr>
+        <w:t xml:space="preserve">. </w:t>
+      </w:r>
+      <w:r>
+        <w:rPr>
+          <w:color w:val="1F3864" w:themeColor="accent1" w:themeShade="80"/>
+        </w:rPr>
+        <w:t xml:space="preserve">We check the unsupervised metric with our ensemble model, which combines three </w:t>
+      </w:r>
+      <w:proofErr w:type="spellStart"/>
+      <w:r>
+        <w:rPr>
+          <w:color w:val="1F3864" w:themeColor="accent1" w:themeShade="80"/>
+        </w:rPr>
+        <w:t>cnn</w:t>
+      </w:r>
+      <w:proofErr w:type="spellEnd"/>
+      <w:r>
+        <w:rPr>
+          <w:color w:val="1F3864" w:themeColor="accent1" w:themeShade="80"/>
+        </w:rPr>
+        <w:t xml:space="preserve"> models.</w:t>
+      </w:r>
     </w:p>
     <w:p>
       <w:pPr>
@@ -290,11 +325,19 @@
           <w:color w:val="1F3864" w:themeColor="accent1" w:themeShade="80"/>
         </w:rPr>
       </w:pPr>
-      <w:r>
-        <w:rPr>
-          <w:color w:val="1F3864" w:themeColor="accent1" w:themeShade="80"/>
-        </w:rPr>
-        <w:t>mosesdecoder: </w:t>
+      <w:proofErr w:type="spellStart"/>
+      <w:r>
+        <w:rPr>
+          <w:color w:val="1F3864" w:themeColor="accent1" w:themeShade="80"/>
+        </w:rPr>
+        <w:t>mosesdecoder</w:t>
+      </w:r>
+      <w:proofErr w:type="spellEnd"/>
+      <w:r>
+        <w:rPr>
+          <w:color w:val="1F3864" w:themeColor="accent1" w:themeShade="80"/>
+        </w:rPr>
+        <w:t>: </w:t>
       </w:r>
       <w:hyperlink r:id="rId8" w:history="1">
         <w:r>
@@ -319,7 +362,21 @@
         <w:rPr>
           <w:color w:val="1F3864" w:themeColor="accent1" w:themeShade="80"/>
         </w:rPr>
-        <w:t>subword-nmt: </w:t>
+        <w:t>subword-</w:t>
+      </w:r>
+      <w:proofErr w:type="spellStart"/>
+      <w:r>
+        <w:rPr>
+          <w:color w:val="1F3864" w:themeColor="accent1" w:themeShade="80"/>
+        </w:rPr>
+        <w:t>nmt</w:t>
+      </w:r>
+      <w:proofErr w:type="spellEnd"/>
+      <w:r>
+        <w:rPr>
+          <w:color w:val="1F3864" w:themeColor="accent1" w:themeShade="80"/>
+        </w:rPr>
+        <w:t>: </w:t>
       </w:r>
       <w:hyperlink r:id="rId9" w:history="1">
         <w:r>
@@ -340,11 +397,19 @@
           <w:color w:val="1F3864" w:themeColor="accent1" w:themeShade="80"/>
         </w:rPr>
       </w:pPr>
-      <w:r>
-        <w:rPr>
-          <w:color w:val="1F3864" w:themeColor="accent1" w:themeShade="80"/>
-        </w:rPr>
-        <w:t>flores: </w:t>
+      <w:proofErr w:type="spellStart"/>
+      <w:r>
+        <w:rPr>
+          <w:color w:val="1F3864" w:themeColor="accent1" w:themeShade="80"/>
+        </w:rPr>
+        <w:t>flores</w:t>
+      </w:r>
+      <w:proofErr w:type="spellEnd"/>
+      <w:r>
+        <w:rPr>
+          <w:color w:val="1F3864" w:themeColor="accent1" w:themeShade="80"/>
+        </w:rPr>
+        <w:t>: </w:t>
       </w:r>
       <w:hyperlink r:id="rId10" w:history="1">
         <w:r>
@@ -378,7 +443,7 @@
           <w:bCs/>
           <w:color w:val="1F3864" w:themeColor="accent1" w:themeShade="80"/>
         </w:rPr>
-        <w:t xml:space="preserve">Download </w:t>
+        <w:t xml:space="preserve">Test </w:t>
       </w:r>
       <w:r>
         <w:rPr>
@@ -386,7 +451,7 @@
           <w:bCs/>
           <w:color w:val="1F3864" w:themeColor="accent1" w:themeShade="80"/>
         </w:rPr>
-        <w:t>test d</w:t>
+        <w:t>d</w:t>
       </w:r>
       <w:r>
         <w:rPr>
@@ -407,21 +472,7 @@
         <w:rPr>
           <w:color w:val="1F3864" w:themeColor="accent1" w:themeShade="80"/>
         </w:rPr>
-        <w:t>Download test data from </w:t>
-      </w:r>
-      <w:hyperlink r:id="rId11" w:history="1">
-        <w:r>
-          <w:rPr>
-            <w:rStyle w:val="Hyperlink"/>
-          </w:rPr>
-          <w:t>MLQE dataset repository</w:t>
-        </w:r>
-      </w:hyperlink>
-      <w:r>
-        <w:rPr>
-          <w:color w:val="1F3864" w:themeColor="accent1" w:themeShade="80"/>
-        </w:rPr>
-        <w:t>.</w:t>
+        <w:t xml:space="preserve">We test the unsupervised metric on the new ATIH ground truth dataset. </w:t>
       </w:r>
     </w:p>
     <w:p>
@@ -448,28 +499,28 @@
           <w:color w:val="1F3864" w:themeColor="accent1" w:themeShade="80"/>
         </w:rPr>
         <w:t>Set up:</w:t>
-      </w:r>
-    </w:p>
-    <w:p>
-      <w:pPr>
-        <w:rPr>
-          <w:color w:val="1F3864" w:themeColor="accent1" w:themeShade="80"/>
-        </w:rPr>
-      </w:pPr>
-      <w:r>
-        <w:rPr>
-          <w:color w:val="1F3864" w:themeColor="accent1" w:themeShade="80"/>
-        </w:rPr>
-        <w:t>Given a test</w:t>
-      </w:r>
-      <w:r>
-        <w:rPr>
-          <w:color w:val="1F3864" w:themeColor="accent1" w:themeShade="80"/>
-        </w:rPr>
-        <w:t xml:space="preserve"> </w:t>
       </w:r>
       <w:bookmarkStart w:id="0" w:name="_GoBack"/>
       <w:bookmarkEnd w:id="0"/>
+    </w:p>
+    <w:p>
+      <w:pPr>
+        <w:rPr>
+          <w:color w:val="1F3864" w:themeColor="accent1" w:themeShade="80"/>
+        </w:rPr>
+      </w:pPr>
+      <w:r>
+        <w:rPr>
+          <w:color w:val="1F3864" w:themeColor="accent1" w:themeShade="80"/>
+        </w:rPr>
+        <w:t>Given a test</w:t>
+      </w:r>
+      <w:r>
+        <w:rPr>
+          <w:color w:val="1F3864" w:themeColor="accent1" w:themeShade="80"/>
+        </w:rPr>
+        <w:t xml:space="preserve"> </w:t>
+      </w:r>
       <w:r>
         <w:rPr>
           <w:color w:val="1F3864" w:themeColor="accent1" w:themeShade="80"/>
@@ -559,7 +610,21 @@
         <w:rPr>
           <w:color w:val="1F3864" w:themeColor="accent1" w:themeShade="80"/>
         </w:rPr>
-        <w:t>MOSES_DECODER: path to mosesdecoder installation</w:t>
+        <w:t xml:space="preserve">MOSES_DECODER: path to </w:t>
+      </w:r>
+      <w:proofErr w:type="spellStart"/>
+      <w:r>
+        <w:rPr>
+          <w:color w:val="1F3864" w:themeColor="accent1" w:themeShade="80"/>
+        </w:rPr>
+        <w:t>mosesdecoder</w:t>
+      </w:r>
+      <w:proofErr w:type="spellEnd"/>
+      <w:r>
+        <w:rPr>
+          <w:color w:val="1F3864" w:themeColor="accent1" w:themeShade="80"/>
+        </w:rPr>
+        <w:t xml:space="preserve"> installation</w:t>
       </w:r>
     </w:p>
     <w:p>
@@ -576,7 +641,21 @@
         <w:rPr>
           <w:color w:val="1F3864" w:themeColor="accent1" w:themeShade="80"/>
         </w:rPr>
-        <w:t>BPE_ROOT: path to subword-nmt installation</w:t>
+        <w:t>BPE_ROOT: path to subword-</w:t>
+      </w:r>
+      <w:proofErr w:type="spellStart"/>
+      <w:r>
+        <w:rPr>
+          <w:color w:val="1F3864" w:themeColor="accent1" w:themeShade="80"/>
+        </w:rPr>
+        <w:t>nmt</w:t>
+      </w:r>
+      <w:proofErr w:type="spellEnd"/>
+      <w:r>
+        <w:rPr>
+          <w:color w:val="1F3864" w:themeColor="accent1" w:themeShade="80"/>
+        </w:rPr>
+        <w:t xml:space="preserve"> installation</w:t>
       </w:r>
     </w:p>
     <w:p>
@@ -610,7 +689,21 @@
         <w:rPr>
           <w:color w:val="1F3864" w:themeColor="accent1" w:themeShade="80"/>
         </w:rPr>
-        <w:t>MODEL_DIR: directory containing the NMT model .pt file as well as the source and target vocabularies.</w:t>
+        <w:t>MODEL_DIR: directory containing the NMT model .</w:t>
+      </w:r>
+      <w:proofErr w:type="spellStart"/>
+      <w:r>
+        <w:rPr>
+          <w:color w:val="1F3864" w:themeColor="accent1" w:themeShade="80"/>
+        </w:rPr>
+        <w:t>pt</w:t>
+      </w:r>
+      <w:proofErr w:type="spellEnd"/>
+      <w:r>
+        <w:rPr>
+          <w:color w:val="1F3864" w:themeColor="accent1" w:themeShade="80"/>
+        </w:rPr>
+        <w:t> file as well as the source and target vocabularies.</w:t>
       </w:r>
     </w:p>
     <w:p>
@@ -644,6 +737,7 @@
         <w:rPr>
           <w:color w:val="1F3864" w:themeColor="accent1" w:themeShade="80"/>
         </w:rPr>
+        <w:lastRenderedPageBreak/>
         <w:t>GPU: if translating with GPU, id of the GPU to use for inference</w:t>
       </w:r>
     </w:p>
@@ -661,22 +755,1026 @@
         <w:rPr>
           <w:color w:val="1F3864" w:themeColor="accent1" w:themeShade="80"/>
         </w:rPr>
+        <w:t>DROPOUT_N: number of stochastic forward passes</w:t>
+      </w:r>
+    </w:p>
+    <w:p>
+      <w:pPr>
+        <w:rPr>
+          <w:color w:val="1F3864" w:themeColor="accent1" w:themeShade="80"/>
+        </w:rPr>
+      </w:pPr>
+      <w:r>
+        <w:rPr>
+          <w:color w:val="1F3864" w:themeColor="accent1" w:themeShade="80"/>
+        </w:rPr>
+        <w:t>$DROPOUT_N is set to 30 in the experiments reported in the paper. However, we observed that increasing it beyond 10 does not bring substantial improvements.</w:t>
+      </w:r>
+    </w:p>
+    <w:p>
+      <w:pPr>
+        <w:rPr>
+          <w:b/>
+          <w:bCs/>
+          <w:color w:val="1F3864" w:themeColor="accent1" w:themeShade="80"/>
+        </w:rPr>
+      </w:pPr>
+    </w:p>
+    <w:p>
+      <w:pPr>
+        <w:rPr>
+          <w:b/>
+          <w:bCs/>
+          <w:color w:val="1F3864" w:themeColor="accent1" w:themeShade="80"/>
+        </w:rPr>
+      </w:pPr>
+      <w:r>
+        <w:rPr>
+          <w:b/>
+          <w:bCs/>
+          <w:color w:val="1F3864" w:themeColor="accent1" w:themeShade="80"/>
+        </w:rPr>
+        <w:t>Values</w:t>
+      </w:r>
+    </w:p>
+    <w:p>
+      <w:pPr>
+        <w:rPr>
+          <w:b/>
+          <w:bCs/>
+          <w:color w:val="1F3864" w:themeColor="accent1" w:themeShade="80"/>
+        </w:rPr>
+      </w:pPr>
+    </w:p>
+    <w:p>
+      <w:pPr>
+        <w:rPr>
+          <w:bCs/>
+          <w:color w:val="1F3864" w:themeColor="accent1" w:themeShade="80"/>
+        </w:rPr>
+      </w:pPr>
+      <w:r>
+        <w:rPr>
+          <w:bCs/>
+          <w:color w:val="1F3864" w:themeColor="accent1" w:themeShade="80"/>
+        </w:rPr>
+        <w:t>SRC_LANG="</w:t>
+      </w:r>
+      <w:proofErr w:type="spellStart"/>
+      <w:r>
+        <w:rPr>
+          <w:bCs/>
+          <w:color w:val="1F3864" w:themeColor="accent1" w:themeShade="80"/>
+        </w:rPr>
+        <w:t>en</w:t>
+      </w:r>
+      <w:proofErr w:type="spellEnd"/>
+      <w:r>
+        <w:rPr>
+          <w:bCs/>
+          <w:color w:val="1F3864" w:themeColor="accent1" w:themeShade="80"/>
+        </w:rPr>
+        <w:t>"</w:t>
+      </w:r>
+    </w:p>
+    <w:p>
+      <w:pPr>
+        <w:rPr>
+          <w:bCs/>
+          <w:color w:val="1F3864" w:themeColor="accent1" w:themeShade="80"/>
+        </w:rPr>
+      </w:pPr>
+      <w:r>
+        <w:rPr>
+          <w:bCs/>
+          <w:color w:val="1F3864" w:themeColor="accent1" w:themeShade="80"/>
+        </w:rPr>
+        <w:t>TGT_LANG="</w:t>
+      </w:r>
+      <w:proofErr w:type="spellStart"/>
+      <w:r>
+        <w:rPr>
+          <w:bCs/>
+          <w:color w:val="1F3864" w:themeColor="accent1" w:themeShade="80"/>
+        </w:rPr>
+        <w:t>fr</w:t>
+      </w:r>
+      <w:proofErr w:type="spellEnd"/>
+      <w:r>
+        <w:rPr>
+          <w:bCs/>
+          <w:color w:val="1F3864" w:themeColor="accent1" w:themeShade="80"/>
+        </w:rPr>
+        <w:t>"</w:t>
+      </w:r>
+    </w:p>
+    <w:p>
+      <w:pPr>
+        <w:rPr>
+          <w:bCs/>
+          <w:color w:val="1F3864" w:themeColor="accent1" w:themeShade="80"/>
+        </w:rPr>
+      </w:pPr>
+      <w:r>
+        <w:rPr>
+          <w:bCs/>
+          <w:color w:val="1F3864" w:themeColor="accent1" w:themeShade="80"/>
+        </w:rPr>
+        <w:t>IN_DIR="data_2021"</w:t>
+      </w:r>
+    </w:p>
+    <w:p>
+      <w:pPr>
+        <w:rPr>
+          <w:bCs/>
+          <w:color w:val="1F3864" w:themeColor="accent1" w:themeShade="80"/>
+        </w:rPr>
+      </w:pPr>
+      <w:r>
+        <w:rPr>
+          <w:bCs/>
+          <w:color w:val="1F3864" w:themeColor="accent1" w:themeShade="80"/>
+        </w:rPr>
+        <w:t>INPUT="</w:t>
+      </w:r>
+      <w:proofErr w:type="spellStart"/>
+      <w:r>
+        <w:rPr>
+          <w:bCs/>
+          <w:color w:val="1F3864" w:themeColor="accent1" w:themeShade="80"/>
+        </w:rPr>
+        <w:t>new_atih_ground_truth</w:t>
+      </w:r>
+      <w:proofErr w:type="spellEnd"/>
+      <w:r>
+        <w:rPr>
+          <w:bCs/>
+          <w:color w:val="1F3864" w:themeColor="accent1" w:themeShade="80"/>
+        </w:rPr>
+        <w:t>"</w:t>
+      </w:r>
+    </w:p>
+    <w:p>
+      <w:pPr>
+        <w:rPr>
+          <w:bCs/>
+          <w:color w:val="1F3864" w:themeColor="accent1" w:themeShade="80"/>
+        </w:rPr>
+      </w:pPr>
+      <w:r>
+        <w:rPr>
+          <w:bCs/>
+          <w:color w:val="1F3864" w:themeColor="accent1" w:themeShade="80"/>
+        </w:rPr>
+        <w:t>OUTPUT_DIR="</w:t>
+      </w:r>
+      <w:proofErr w:type="spellStart"/>
+      <w:r>
+        <w:rPr>
+          <w:bCs/>
+          <w:color w:val="1F3864" w:themeColor="accent1" w:themeShade="80"/>
+        </w:rPr>
+        <w:t>qe_output</w:t>
+      </w:r>
+      <w:proofErr w:type="spellEnd"/>
+      <w:r>
+        <w:rPr>
+          <w:bCs/>
+          <w:color w:val="1F3864" w:themeColor="accent1" w:themeShade="80"/>
+        </w:rPr>
+        <w:t>"</w:t>
+      </w:r>
+    </w:p>
+    <w:p>
+      <w:pPr>
+        <w:rPr>
+          <w:bCs/>
+          <w:color w:val="1F3864" w:themeColor="accent1" w:themeShade="80"/>
+        </w:rPr>
+      </w:pPr>
+      <w:r>
+        <w:rPr>
+          <w:bCs/>
+          <w:color w:val="1F3864" w:themeColor="accent1" w:themeShade="80"/>
+        </w:rPr>
+        <w:t>MOSES_DECODER="</w:t>
+      </w:r>
+      <w:proofErr w:type="spellStart"/>
+      <w:r>
+        <w:rPr>
+          <w:bCs/>
+          <w:color w:val="1F3864" w:themeColor="accent1" w:themeShade="80"/>
+        </w:rPr>
+        <w:t>mosesdecoder</w:t>
+      </w:r>
+      <w:proofErr w:type="spellEnd"/>
+      <w:r>
+        <w:rPr>
+          <w:bCs/>
+          <w:color w:val="1F3864" w:themeColor="accent1" w:themeShade="80"/>
+        </w:rPr>
+        <w:t>"</w:t>
+      </w:r>
+    </w:p>
+    <w:p>
+      <w:pPr>
+        <w:rPr>
+          <w:bCs/>
+          <w:color w:val="1F3864" w:themeColor="accent1" w:themeShade="80"/>
+        </w:rPr>
+      </w:pPr>
+      <w:r>
+        <w:rPr>
+          <w:bCs/>
+          <w:color w:val="1F3864" w:themeColor="accent1" w:themeShade="80"/>
+        </w:rPr>
+        <w:t>BPE_ROOT="subword-</w:t>
+      </w:r>
+      <w:proofErr w:type="spellStart"/>
+      <w:r>
+        <w:rPr>
+          <w:bCs/>
+          <w:color w:val="1F3864" w:themeColor="accent1" w:themeShade="80"/>
+        </w:rPr>
+        <w:t>nmt</w:t>
+      </w:r>
+      <w:proofErr w:type="spellEnd"/>
+      <w:r>
+        <w:rPr>
+          <w:bCs/>
+          <w:color w:val="1F3864" w:themeColor="accent1" w:themeShade="80"/>
+        </w:rPr>
+        <w:t>"</w:t>
+      </w:r>
+    </w:p>
+    <w:p>
+      <w:pPr>
+        <w:rPr>
+          <w:bCs/>
+          <w:color w:val="1F3864" w:themeColor="accent1" w:themeShade="80"/>
+        </w:rPr>
+      </w:pPr>
+      <w:r>
+        <w:rPr>
+          <w:bCs/>
+          <w:color w:val="1F3864" w:themeColor="accent1" w:themeShade="80"/>
+        </w:rPr>
+        <w:t>BPE="../wmt14.en-fr.fconv-py/</w:t>
+      </w:r>
+      <w:proofErr w:type="spellStart"/>
+      <w:r>
+        <w:rPr>
+          <w:bCs/>
+          <w:color w:val="1F3864" w:themeColor="accent1" w:themeShade="80"/>
+        </w:rPr>
+        <w:t>bpecodes</w:t>
+      </w:r>
+      <w:proofErr w:type="spellEnd"/>
+      <w:r>
+        <w:rPr>
+          <w:bCs/>
+          <w:color w:val="1F3864" w:themeColor="accent1" w:themeShade="80"/>
+        </w:rPr>
+        <w:t>"</w:t>
+      </w:r>
+    </w:p>
+    <w:p>
+      <w:pPr>
+        <w:rPr>
+          <w:bCs/>
+          <w:color w:val="1F3864" w:themeColor="accent1" w:themeShade="80"/>
+        </w:rPr>
+      </w:pPr>
+      <w:r>
+        <w:rPr>
+          <w:bCs/>
+          <w:color w:val="1F3864" w:themeColor="accent1" w:themeShade="80"/>
+        </w:rPr>
+        <w:t xml:space="preserve">MODEL_DIR="../wmt14.en-fr.fconv-py" </w:t>
+      </w:r>
+    </w:p>
+    <w:p>
+      <w:pPr>
+        <w:rPr>
+          <w:bCs/>
+          <w:color w:val="1F3864" w:themeColor="accent1" w:themeShade="80"/>
+        </w:rPr>
+      </w:pPr>
+      <w:r>
+        <w:rPr>
+          <w:bCs/>
+          <w:color w:val="1F3864" w:themeColor="accent1" w:themeShade="80"/>
+        </w:rPr>
+        <w:t>MY_MODEL='/home/dbnet/kostas/icd11/round_3rd/1_checkpoint_best.pt:/home/dbnet/kostas/icd11/round_4th/2_checkpoint_best.pt:/home/dbnet/kostas/icd11/checkpoints/fconv_wmt_en_fr_medical_dicts_5th_round_2021/checkpoint_best.pt'</w:t>
+      </w:r>
+    </w:p>
+    <w:p>
+      <w:pPr>
+        <w:rPr>
+          <w:bCs/>
+          <w:color w:val="1F3864" w:themeColor="accent1" w:themeShade="80"/>
+        </w:rPr>
+      </w:pPr>
+      <w:r>
+        <w:rPr>
+          <w:bCs/>
+          <w:color w:val="1F3864" w:themeColor="accent1" w:themeShade="80"/>
+        </w:rPr>
+        <w:t>TMP="</w:t>
+      </w:r>
+      <w:proofErr w:type="spellStart"/>
+      <w:r>
+        <w:rPr>
+          <w:bCs/>
+          <w:color w:val="1F3864" w:themeColor="accent1" w:themeShade="80"/>
+        </w:rPr>
+        <w:t>tmp</w:t>
+      </w:r>
+      <w:proofErr w:type="spellEnd"/>
+      <w:r>
+        <w:rPr>
+          <w:bCs/>
+          <w:color w:val="1F3864" w:themeColor="accent1" w:themeShade="80"/>
+        </w:rPr>
+        <w:t>"</w:t>
+      </w:r>
+    </w:p>
+    <w:p>
+      <w:pPr>
+        <w:rPr>
+          <w:bCs/>
+          <w:color w:val="1F3864" w:themeColor="accent1" w:themeShade="80"/>
+        </w:rPr>
+      </w:pPr>
+      <w:r>
+        <w:rPr>
+          <w:bCs/>
+          <w:color w:val="1F3864" w:themeColor="accent1" w:themeShade="80"/>
+        </w:rPr>
+        <w:t>GPU=0</w:t>
+      </w:r>
+    </w:p>
+    <w:p>
+      <w:pPr>
+        <w:rPr>
+          <w:bCs/>
+          <w:color w:val="1F3864" w:themeColor="accent1" w:themeShade="80"/>
+        </w:rPr>
+      </w:pPr>
+      <w:r>
+        <w:rPr>
+          <w:bCs/>
+          <w:color w:val="1F3864" w:themeColor="accent1" w:themeShade="80"/>
+        </w:rPr>
+        <w:t>DROPOUT_N=30</w:t>
+      </w:r>
+    </w:p>
+    <w:p>
+      <w:pPr>
+        <w:rPr>
+          <w:bCs/>
+          <w:color w:val="1F3864" w:themeColor="accent1" w:themeShade="80"/>
+        </w:rPr>
+      </w:pPr>
+      <w:r>
+        <w:rPr>
+          <w:bCs/>
+          <w:color w:val="1F3864" w:themeColor="accent1" w:themeShade="80"/>
+        </w:rPr>
+        <w:t>SCRIPTS="</w:t>
+      </w:r>
+      <w:proofErr w:type="spellStart"/>
+      <w:r>
+        <w:rPr>
+          <w:bCs/>
+          <w:color w:val="1F3864" w:themeColor="accent1" w:themeShade="80"/>
+        </w:rPr>
+        <w:t>fairseq</w:t>
+      </w:r>
+      <w:proofErr w:type="spellEnd"/>
+      <w:r>
+        <w:rPr>
+          <w:bCs/>
+          <w:color w:val="1F3864" w:themeColor="accent1" w:themeShade="80"/>
+        </w:rPr>
+        <w:t>/examples/</w:t>
+      </w:r>
+      <w:proofErr w:type="spellStart"/>
+      <w:r>
+        <w:rPr>
+          <w:bCs/>
+          <w:color w:val="1F3864" w:themeColor="accent1" w:themeShade="80"/>
+        </w:rPr>
+        <w:t>unsupervised_quality_estimation</w:t>
+      </w:r>
+      <w:proofErr w:type="spellEnd"/>
+      <w:r>
+        <w:rPr>
+          <w:bCs/>
+          <w:color w:val="1F3864" w:themeColor="accent1" w:themeShade="80"/>
+        </w:rPr>
+        <w:t>"</w:t>
+      </w:r>
+    </w:p>
+    <w:p>
+      <w:pPr>
+        <w:rPr>
+          <w:b/>
+          <w:bCs/>
+          <w:color w:val="1F3864" w:themeColor="accent1" w:themeShade="80"/>
+        </w:rPr>
+      </w:pPr>
+    </w:p>
+    <w:p>
+      <w:pPr>
+        <w:rPr>
+          <w:b/>
+          <w:bCs/>
+          <w:color w:val="1F3864" w:themeColor="accent1" w:themeShade="80"/>
+        </w:rPr>
+      </w:pPr>
+      <w:r>
+        <w:rPr>
+          <w:b/>
+          <w:bCs/>
+          <w:color w:val="1F3864" w:themeColor="accent1" w:themeShade="80"/>
+        </w:rPr>
+        <w:t>Translate the data using standard decoding</w:t>
+      </w:r>
+    </w:p>
+    <w:p>
+      <w:pPr>
+        <w:rPr>
+          <w:color w:val="1F3864" w:themeColor="accent1" w:themeShade="80"/>
+        </w:rPr>
+      </w:pPr>
+    </w:p>
+    <w:p>
+      <w:pPr>
+        <w:rPr>
+          <w:color w:val="1F3864" w:themeColor="accent1" w:themeShade="80"/>
+        </w:rPr>
+      </w:pPr>
+      <w:r>
+        <w:rPr>
+          <w:color w:val="1F3864" w:themeColor="accent1" w:themeShade="80"/>
+        </w:rPr>
+        <w:t>Preprocess the input data:</w:t>
+      </w:r>
+    </w:p>
+    <w:p>
+      <w:pPr>
+        <w:rPr>
+          <w:color w:val="1F3864" w:themeColor="accent1" w:themeShade="80"/>
+        </w:rPr>
+      </w:pPr>
+      <w:r>
+        <w:rPr>
+          <w:color w:val="1F3864" w:themeColor="accent1" w:themeShade="80"/>
+        </w:rPr>
+        <w:t>for LANG in $SRC_LANG $TGT_LANG; do</w:t>
+      </w:r>
+    </w:p>
+    <w:p>
+      <w:pPr>
+        <w:rPr>
+          <w:color w:val="1F3864" w:themeColor="accent1" w:themeShade="80"/>
+        </w:rPr>
+      </w:pPr>
+      <w:r>
+        <w:rPr>
+          <w:color w:val="1F3864" w:themeColor="accent1" w:themeShade="80"/>
+        </w:rPr>
+        <w:t xml:space="preserve">  </w:t>
+      </w:r>
+      <w:proofErr w:type="spellStart"/>
+      <w:r>
+        <w:rPr>
+          <w:color w:val="1F3864" w:themeColor="accent1" w:themeShade="80"/>
+        </w:rPr>
+        <w:t>perl</w:t>
+      </w:r>
+      <w:proofErr w:type="spellEnd"/>
+      <w:r>
+        <w:rPr>
+          <w:color w:val="1F3864" w:themeColor="accent1" w:themeShade="80"/>
+        </w:rPr>
+        <w:t xml:space="preserve"> $MOSES_DECODER/scripts/tokenizer/</w:t>
+      </w:r>
+      <w:proofErr w:type="spellStart"/>
+      <w:r>
+        <w:rPr>
+          <w:color w:val="1F3864" w:themeColor="accent1" w:themeShade="80"/>
+        </w:rPr>
+        <w:t>tokenizer</w:t>
+      </w:r>
+      <w:r>
+        <w:rPr>
+          <w:color w:val="1F3864" w:themeColor="accent1" w:themeShade="80"/>
+        </w:rPr>
+        <w:t>.perl</w:t>
+      </w:r>
+      <w:proofErr w:type="spellEnd"/>
+      <w:r>
+        <w:rPr>
+          <w:color w:val="1F3864" w:themeColor="accent1" w:themeShade="80"/>
+        </w:rPr>
+        <w:t xml:space="preserve"> -threads 80 -a -l $LANG &lt; </w:t>
+      </w:r>
+      <w:r>
+        <w:rPr>
+          <w:color w:val="1F3864" w:themeColor="accent1" w:themeShade="80"/>
+        </w:rPr>
+        <w:t>$INPUT.$LANG &gt; $TMP/preprocessed.</w:t>
+      </w:r>
+      <w:proofErr w:type="spellStart"/>
+      <w:r>
+        <w:rPr>
+          <w:color w:val="1F3864" w:themeColor="accent1" w:themeShade="80"/>
+        </w:rPr>
+        <w:t>tok</w:t>
+      </w:r>
+      <w:proofErr w:type="spellEnd"/>
+      <w:r>
+        <w:rPr>
+          <w:color w:val="1F3864" w:themeColor="accent1" w:themeShade="80"/>
+        </w:rPr>
+        <w:t>.$LANG</w:t>
+      </w:r>
+    </w:p>
+    <w:p>
+      <w:pPr>
+        <w:rPr>
+          <w:color w:val="1F3864" w:themeColor="accent1" w:themeShade="80"/>
+        </w:rPr>
+      </w:pPr>
+      <w:r>
+        <w:rPr>
+          <w:color w:val="1F3864" w:themeColor="accent1" w:themeShade="80"/>
+        </w:rPr>
+        <w:t xml:space="preserve">  python $BPE_ROOT/apply_bpe.py -c ${BPE} &lt; $TMP/preprocessed.</w:t>
+      </w:r>
+      <w:proofErr w:type="spellStart"/>
+      <w:r>
+        <w:rPr>
+          <w:color w:val="1F3864" w:themeColor="accent1" w:themeShade="80"/>
+        </w:rPr>
+        <w:t>tok</w:t>
+      </w:r>
+      <w:proofErr w:type="spellEnd"/>
+      <w:r>
+        <w:rPr>
+          <w:color w:val="1F3864" w:themeColor="accent1" w:themeShade="80"/>
+        </w:rPr>
+        <w:t>.$LANG &gt; $TMP/preprocessed.tok.</w:t>
+      </w:r>
+      <w:proofErr w:type="spellStart"/>
+      <w:r>
+        <w:rPr>
+          <w:color w:val="1F3864" w:themeColor="accent1" w:themeShade="80"/>
+        </w:rPr>
+        <w:t>bpe</w:t>
+      </w:r>
+      <w:proofErr w:type="spellEnd"/>
+      <w:r>
+        <w:rPr>
+          <w:color w:val="1F3864" w:themeColor="accent1" w:themeShade="80"/>
+        </w:rPr>
+        <w:t>.$LANG</w:t>
+      </w:r>
+    </w:p>
+    <w:p>
+      <w:pPr>
+        <w:rPr>
+          <w:color w:val="1F3864" w:themeColor="accent1" w:themeShade="80"/>
+        </w:rPr>
+      </w:pPr>
+      <w:r>
+        <w:rPr>
+          <w:color w:val="1F3864" w:themeColor="accent1" w:themeShade="80"/>
+        </w:rPr>
+        <w:t>done</w:t>
+      </w:r>
+    </w:p>
+    <w:p>
+      <w:pPr>
+        <w:rPr>
+          <w:color w:val="1F3864" w:themeColor="accent1" w:themeShade="80"/>
+        </w:rPr>
+      </w:pPr>
+    </w:p>
+    <w:p>
+      <w:pPr>
+        <w:rPr>
+          <w:color w:val="1F3864" w:themeColor="accent1" w:themeShade="80"/>
+        </w:rPr>
+      </w:pPr>
+      <w:r>
+        <w:rPr>
+          <w:color w:val="1F3864" w:themeColor="accent1" w:themeShade="80"/>
+        </w:rPr>
+        <w:t>Binarize the data for faster translation:</w:t>
+      </w:r>
+    </w:p>
+    <w:p>
+      <w:pPr>
+        <w:rPr>
+          <w:color w:val="1F3864" w:themeColor="accent1" w:themeShade="80"/>
+        </w:rPr>
+      </w:pPr>
+      <w:proofErr w:type="spellStart"/>
+      <w:r>
+        <w:rPr>
+          <w:color w:val="1F3864" w:themeColor="accent1" w:themeShade="80"/>
+        </w:rPr>
+        <w:t>fairseq</w:t>
+      </w:r>
+      <w:proofErr w:type="spellEnd"/>
+      <w:r>
+        <w:rPr>
+          <w:color w:val="1F3864" w:themeColor="accent1" w:themeShade="80"/>
+        </w:rPr>
+        <w:t>-preprocess --</w:t>
+      </w:r>
+      <w:proofErr w:type="spellStart"/>
+      <w:r>
+        <w:rPr>
+          <w:color w:val="1F3864" w:themeColor="accent1" w:themeShade="80"/>
+        </w:rPr>
+        <w:t>srcdict</w:t>
+      </w:r>
+      <w:proofErr w:type="spellEnd"/>
+      <w:r>
+        <w:rPr>
+          <w:color w:val="1F3864" w:themeColor="accent1" w:themeShade="80"/>
+        </w:rPr>
+        <w:t xml:space="preserve"> $MODEL_DIR/dict.$SRC_LANG.txt --</w:t>
+      </w:r>
+      <w:proofErr w:type="spellStart"/>
+      <w:r>
+        <w:rPr>
+          <w:color w:val="1F3864" w:themeColor="accent1" w:themeShade="80"/>
+        </w:rPr>
+        <w:t>tgtdict</w:t>
+      </w:r>
+      <w:proofErr w:type="spellEnd"/>
+      <w:r>
+        <w:rPr>
+          <w:color w:val="1F3864" w:themeColor="accent1" w:themeShade="80"/>
+        </w:rPr>
+        <w:t xml:space="preserve"> $MODEL_DIR/dict.$TGT_LANG.txt</w:t>
+      </w:r>
+      <w:r>
+        <w:rPr>
+          <w:color w:val="1F3864" w:themeColor="accent1" w:themeShade="80"/>
+        </w:rPr>
+        <w:t xml:space="preserve"> </w:t>
+      </w:r>
+      <w:r>
+        <w:rPr>
+          <w:color w:val="1F3864" w:themeColor="accent1" w:themeShade="80"/>
+        </w:rPr>
+        <w:t>--source-</w:t>
+      </w:r>
+      <w:proofErr w:type="spellStart"/>
+      <w:r>
+        <w:rPr>
+          <w:color w:val="1F3864" w:themeColor="accent1" w:themeShade="80"/>
+        </w:rPr>
+        <w:t>lang</w:t>
+      </w:r>
+      <w:proofErr w:type="spellEnd"/>
+      <w:r>
+        <w:rPr>
+          <w:color w:val="1F3864" w:themeColor="accent1" w:themeShade="80"/>
+        </w:rPr>
+        <w:t xml:space="preserve"> ${SRC_LANG} --target-</w:t>
+      </w:r>
+      <w:proofErr w:type="spellStart"/>
+      <w:r>
+        <w:rPr>
+          <w:color w:val="1F3864" w:themeColor="accent1" w:themeShade="80"/>
+        </w:rPr>
+        <w:t>lang</w:t>
+      </w:r>
+      <w:proofErr w:type="spellEnd"/>
+      <w:r>
+        <w:rPr>
+          <w:color w:val="1F3864" w:themeColor="accent1" w:themeShade="80"/>
+        </w:rPr>
+        <w:t xml:space="preserve"> ${TGT_LANG} --</w:t>
+      </w:r>
+      <w:proofErr w:type="spellStart"/>
+      <w:r>
+        <w:rPr>
+          <w:color w:val="1F3864" w:themeColor="accent1" w:themeShade="80"/>
+        </w:rPr>
+        <w:t>testpref</w:t>
+      </w:r>
+      <w:proofErr w:type="spellEnd"/>
+      <w:r>
+        <w:rPr>
+          <w:color w:val="1F3864" w:themeColor="accent1" w:themeShade="80"/>
+        </w:rPr>
+        <w:t xml:space="preserve"> $TMP/</w:t>
+      </w:r>
+      <w:proofErr w:type="spellStart"/>
+      <w:r>
+        <w:rPr>
+          <w:color w:val="1F3864" w:themeColor="accent1" w:themeShade="80"/>
+        </w:rPr>
+        <w:t>preprocessed.tok.bpe</w:t>
+      </w:r>
+      <w:proofErr w:type="spellEnd"/>
+      <w:r>
+        <w:rPr>
+          <w:color w:val="1F3864" w:themeColor="accent1" w:themeShade="80"/>
+        </w:rPr>
+        <w:t xml:space="preserve"> --</w:t>
+      </w:r>
+      <w:proofErr w:type="spellStart"/>
+      <w:r>
+        <w:rPr>
+          <w:color w:val="1F3864" w:themeColor="accent1" w:themeShade="80"/>
+        </w:rPr>
+        <w:t>destdir</w:t>
+      </w:r>
+      <w:proofErr w:type="spellEnd"/>
+      <w:r>
+        <w:rPr>
+          <w:color w:val="1F3864" w:themeColor="accent1" w:themeShade="80"/>
+        </w:rPr>
+        <w:t xml:space="preserve"> $TMP/bin --workers 4</w:t>
+      </w:r>
+    </w:p>
+    <w:p>
+      <w:pPr>
+        <w:rPr>
+          <w:color w:val="1F3864" w:themeColor="accent1" w:themeShade="80"/>
+        </w:rPr>
+      </w:pPr>
+    </w:p>
+    <w:p>
+      <w:pPr>
+        <w:rPr>
+          <w:color w:val="1F3864" w:themeColor="accent1" w:themeShade="80"/>
+        </w:rPr>
+      </w:pPr>
+      <w:r>
+        <w:rPr>
+          <w:color w:val="1F3864" w:themeColor="accent1" w:themeShade="80"/>
+        </w:rPr>
+        <w:t>Translate</w:t>
+      </w:r>
+      <w:r>
+        <w:rPr>
+          <w:color w:val="1F3864" w:themeColor="accent1" w:themeShade="80"/>
+        </w:rPr>
+        <w:t>:</w:t>
+      </w:r>
+    </w:p>
+    <w:p>
+      <w:pPr>
+        <w:rPr>
+          <w:color w:val="1F3864" w:themeColor="accent1" w:themeShade="80"/>
+        </w:rPr>
+      </w:pPr>
+      <w:r>
+        <w:rPr>
+          <w:color w:val="1F3864" w:themeColor="accent1" w:themeShade="80"/>
+        </w:rPr>
+        <w:t xml:space="preserve">CUDA_VISIBLE_DEVICES=$GPU </w:t>
+      </w:r>
+      <w:proofErr w:type="spellStart"/>
+      <w:r>
+        <w:rPr>
+          <w:color w:val="1F3864" w:themeColor="accent1" w:themeShade="80"/>
+        </w:rPr>
+        <w:t>fairseq</w:t>
+      </w:r>
+      <w:proofErr w:type="spellEnd"/>
+      <w:r>
+        <w:rPr>
+          <w:color w:val="1F3864" w:themeColor="accent1" w:themeShade="80"/>
+        </w:rPr>
+        <w:t>-generate $TMP/bin --path ${MODEL_DIR}/${SRC_LANG}-${TGT_LANG}.</w:t>
+      </w:r>
+      <w:proofErr w:type="spellStart"/>
+      <w:r>
+        <w:rPr>
+          <w:color w:val="1F3864" w:themeColor="accent1" w:themeShade="80"/>
+        </w:rPr>
+        <w:t>pt</w:t>
+      </w:r>
+      <w:proofErr w:type="spellEnd"/>
+      <w:r>
+        <w:rPr>
+          <w:color w:val="1F3864" w:themeColor="accent1" w:themeShade="80"/>
+        </w:rPr>
+        <w:t xml:space="preserve"> --beam 5</w:t>
+      </w:r>
+      <w:r>
+        <w:rPr>
+          <w:color w:val="1F3864" w:themeColor="accent1" w:themeShade="80"/>
+        </w:rPr>
+        <w:t xml:space="preserve"> </w:t>
+      </w:r>
+      <w:r>
+        <w:rPr>
+          <w:color w:val="1F3864" w:themeColor="accent1" w:themeShade="80"/>
+        </w:rPr>
+        <w:t>--source-</w:t>
+      </w:r>
+      <w:proofErr w:type="spellStart"/>
+      <w:r>
+        <w:rPr>
+          <w:color w:val="1F3864" w:themeColor="accent1" w:themeShade="80"/>
+        </w:rPr>
+        <w:t>lang</w:t>
+      </w:r>
+      <w:proofErr w:type="spellEnd"/>
+      <w:r>
+        <w:rPr>
+          <w:color w:val="1F3864" w:themeColor="accent1" w:themeShade="80"/>
+        </w:rPr>
+        <w:t xml:space="preserve"> $SRC_LANG --target-</w:t>
+      </w:r>
+      <w:proofErr w:type="spellStart"/>
+      <w:r>
+        <w:rPr>
+          <w:color w:val="1F3864" w:themeColor="accent1" w:themeShade="80"/>
+        </w:rPr>
+        <w:t>lang</w:t>
+      </w:r>
+      <w:proofErr w:type="spellEnd"/>
+      <w:r>
+        <w:rPr>
+          <w:color w:val="1F3864" w:themeColor="accent1" w:themeShade="80"/>
+        </w:rPr>
+        <w:t xml:space="preserve"> $TGT_LANG --no-progress-bar --</w:t>
+      </w:r>
+      <w:proofErr w:type="spellStart"/>
+      <w:r>
+        <w:rPr>
+          <w:color w:val="1F3864" w:themeColor="accent1" w:themeShade="80"/>
+        </w:rPr>
+        <w:t>unkpen</w:t>
+      </w:r>
+      <w:proofErr w:type="spellEnd"/>
+      <w:r>
+        <w:rPr>
+          <w:color w:val="1F3864" w:themeColor="accent1" w:themeShade="80"/>
+        </w:rPr>
+        <w:t xml:space="preserve"> 5 &gt; $TMP/</w:t>
+      </w:r>
+      <w:proofErr w:type="spellStart"/>
+      <w:r>
+        <w:rPr>
+          <w:color w:val="1F3864" w:themeColor="accent1" w:themeShade="80"/>
+        </w:rPr>
+        <w:t>fairseq.out</w:t>
+      </w:r>
+      <w:proofErr w:type="spellEnd"/>
+    </w:p>
+    <w:p>
+      <w:pPr>
+        <w:rPr>
+          <w:color w:val="1F3864" w:themeColor="accent1" w:themeShade="80"/>
+        </w:rPr>
+      </w:pPr>
+      <w:r>
+        <w:rPr>
+          <w:color w:val="1F3864" w:themeColor="accent1" w:themeShade="80"/>
+        </w:rPr>
+        <w:t>grep ^H $TMP/</w:t>
+      </w:r>
+      <w:proofErr w:type="spellStart"/>
+      <w:r>
+        <w:rPr>
+          <w:color w:val="1F3864" w:themeColor="accent1" w:themeShade="80"/>
+        </w:rPr>
+        <w:t>fairseq.out</w:t>
+      </w:r>
+      <w:proofErr w:type="spellEnd"/>
+      <w:r>
+        <w:rPr>
+          <w:color w:val="1F3864" w:themeColor="accent1" w:themeShade="80"/>
+        </w:rPr>
+        <w:t xml:space="preserve"> | cut -d- -f2- | sort -n | cut -f3- &gt; $TMP/</w:t>
+      </w:r>
+      <w:proofErr w:type="spellStart"/>
+      <w:r>
+        <w:rPr>
+          <w:color w:val="1F3864" w:themeColor="accent1" w:themeShade="80"/>
+        </w:rPr>
+        <w:t>mt.out</w:t>
+      </w:r>
+      <w:proofErr w:type="spellEnd"/>
+    </w:p>
+    <w:p>
+      <w:pPr>
+        <w:rPr>
+          <w:color w:val="1F3864" w:themeColor="accent1" w:themeShade="80"/>
+        </w:rPr>
+      </w:pPr>
+    </w:p>
+    <w:p>
+      <w:pPr>
+        <w:rPr>
+          <w:color w:val="1F3864" w:themeColor="accent1" w:themeShade="80"/>
+        </w:rPr>
+      </w:pPr>
+      <w:r>
+        <w:rPr>
+          <w:color w:val="1F3864" w:themeColor="accent1" w:themeShade="80"/>
+        </w:rPr>
+        <w:t>Post-process</w:t>
+      </w:r>
+      <w:r>
+        <w:rPr>
+          <w:color w:val="1F3864" w:themeColor="accent1" w:themeShade="80"/>
+        </w:rPr>
+        <w:t>:</w:t>
+      </w:r>
+    </w:p>
+    <w:p>
+      <w:pPr>
+        <w:rPr>
+          <w:color w:val="1F3864" w:themeColor="accent1" w:themeShade="80"/>
+        </w:rPr>
+      </w:pPr>
+      <w:proofErr w:type="spellStart"/>
+      <w:r>
+        <w:rPr>
+          <w:color w:val="1F3864" w:themeColor="accent1" w:themeShade="80"/>
+        </w:rPr>
         <w:lastRenderedPageBreak/>
-        <w:t>DROPOUT_N: number of stochastic forward passes</w:t>
-      </w:r>
-    </w:p>
-    <w:p>
-      <w:pPr>
-        <w:rPr>
-          <w:color w:val="1F3864" w:themeColor="accent1" w:themeShade="80"/>
-        </w:rPr>
-      </w:pPr>
-      <w:r>
-        <w:rPr>
-          <w:color w:val="1F3864" w:themeColor="accent1" w:themeShade="80"/>
-        </w:rPr>
-        <w:t>$DROPOUT_N is set to 30 in the experiments reported in the paper. However, we observed that increasing it beyond 10 does not bring substantial improvements.</w:t>
-      </w:r>
+        <w:t>sed</w:t>
+      </w:r>
+      <w:proofErr w:type="spellEnd"/>
+      <w:r>
+        <w:rPr>
+          <w:color w:val="1F3864" w:themeColor="accent1" w:themeShade="80"/>
+        </w:rPr>
+        <w:t xml:space="preserve"> -r 's/(@@ )| (@@ ?$)//g' &lt; $TMP/</w:t>
+      </w:r>
+      <w:proofErr w:type="spellStart"/>
+      <w:r>
+        <w:rPr>
+          <w:color w:val="1F3864" w:themeColor="accent1" w:themeShade="80"/>
+        </w:rPr>
+        <w:t>mt.out</w:t>
+      </w:r>
+      <w:proofErr w:type="spellEnd"/>
+      <w:r>
+        <w:rPr>
+          <w:color w:val="1F3864" w:themeColor="accent1" w:themeShade="80"/>
+        </w:rPr>
+        <w:t xml:space="preserve"> | </w:t>
+      </w:r>
+      <w:proofErr w:type="spellStart"/>
+      <w:r>
+        <w:rPr>
+          <w:color w:val="1F3864" w:themeColor="accent1" w:themeShade="80"/>
+        </w:rPr>
+        <w:t>perl</w:t>
+      </w:r>
+      <w:proofErr w:type="spellEnd"/>
+      <w:r>
+        <w:rPr>
+          <w:color w:val="1F3864" w:themeColor="accent1" w:themeShade="80"/>
+        </w:rPr>
+        <w:t xml:space="preserve"> $MOSES_DECODER/scripts/tokenizer/</w:t>
+      </w:r>
+      <w:proofErr w:type="spellStart"/>
+      <w:r>
+        <w:rPr>
+          <w:color w:val="1F3864" w:themeColor="accent1" w:themeShade="80"/>
+        </w:rPr>
+        <w:t>detokenizer.perl</w:t>
+      </w:r>
+      <w:proofErr w:type="spellEnd"/>
+    </w:p>
+    <w:p>
+      <w:pPr>
+        <w:rPr>
+          <w:color w:val="1F3864" w:themeColor="accent1" w:themeShade="80"/>
+        </w:rPr>
+      </w:pPr>
+      <w:r>
+        <w:rPr>
+          <w:color w:val="1F3864" w:themeColor="accent1" w:themeShade="80"/>
+        </w:rPr>
+        <w:t>-l $TGT_LANG &gt; $OUTPUT_DIR/</w:t>
+      </w:r>
+      <w:proofErr w:type="spellStart"/>
+      <w:r>
+        <w:rPr>
+          <w:color w:val="1F3864" w:themeColor="accent1" w:themeShade="80"/>
+        </w:rPr>
+        <w:t>mt.out</w:t>
+      </w:r>
+      <w:proofErr w:type="spellEnd"/>
     </w:p>
     <w:p>
       <w:pPr>
@@ -689,136 +1787,74 @@
     </w:p>
     <w:p>
       <w:pPr>
+        <w:pStyle w:val="Heading1"/>
+      </w:pPr>
+      <w:r>
+        <w:t>Produce uncertainty estimates</w:t>
+      </w:r>
+    </w:p>
+    <w:p>
+      <w:pPr>
         <w:rPr>
           <w:b/>
           <w:bCs/>
           <w:color w:val="1F3864" w:themeColor="accent1" w:themeShade="80"/>
         </w:rPr>
       </w:pPr>
-      <w:r>
+    </w:p>
+    <w:p>
+      <w:pPr>
         <w:rPr>
           <w:b/>
           <w:bCs/>
           <w:color w:val="1F3864" w:themeColor="accent1" w:themeShade="80"/>
         </w:rPr>
-        <w:t>Translate the data using standard decoding</w:t>
-      </w:r>
-    </w:p>
-    <w:p>
-      <w:pPr>
-        <w:rPr>
-          <w:color w:val="1F3864" w:themeColor="accent1" w:themeShade="80"/>
-        </w:rPr>
-      </w:pPr>
-    </w:p>
-    <w:p>
-      <w:pPr>
-        <w:rPr>
-          <w:color w:val="1F3864" w:themeColor="accent1" w:themeShade="80"/>
-        </w:rPr>
-      </w:pPr>
-      <w:r>
-        <w:rPr>
-          <w:color w:val="1F3864" w:themeColor="accent1" w:themeShade="80"/>
-        </w:rPr>
-        <w:t>Preprocess the input data:</w:t>
-      </w:r>
-    </w:p>
-    <w:p>
-      <w:pPr>
-        <w:rPr>
-          <w:color w:val="1F3864" w:themeColor="accent1" w:themeShade="80"/>
-        </w:rPr>
-      </w:pPr>
-      <w:r>
-        <w:rPr>
-          <w:color w:val="1F3864" w:themeColor="accent1" w:themeShade="80"/>
-        </w:rPr>
-        <w:t>for LANG in $SRC_LANG $TGT_LANG; do</w:t>
-      </w:r>
-    </w:p>
-    <w:p>
-      <w:pPr>
-        <w:rPr>
-          <w:color w:val="1F3864" w:themeColor="accent1" w:themeShade="80"/>
-        </w:rPr>
-      </w:pPr>
-      <w:r>
-        <w:rPr>
-          <w:color w:val="1F3864" w:themeColor="accent1" w:themeShade="80"/>
-        </w:rPr>
-        <w:t xml:space="preserve">  perl $MOSES_DECODER/scripts/tokenizer/tokenizer</w:t>
-      </w:r>
-      <w:r>
-        <w:rPr>
-          <w:color w:val="1F3864" w:themeColor="accent1" w:themeShade="80"/>
-        </w:rPr>
-        <w:t xml:space="preserve">.perl -threads 80 -a -l $LANG &lt; </w:t>
-      </w:r>
-      <w:r>
-        <w:rPr>
-          <w:color w:val="1F3864" w:themeColor="accent1" w:themeShade="80"/>
-        </w:rPr>
-        <w:t>$INPUT.$LANG &gt; $TMP/preprocessed.tok.$LANG</w:t>
-      </w:r>
-    </w:p>
-    <w:p>
-      <w:pPr>
-        <w:rPr>
-          <w:color w:val="1F3864" w:themeColor="accent1" w:themeShade="80"/>
-        </w:rPr>
-      </w:pPr>
-      <w:r>
-        <w:rPr>
-          <w:color w:val="1F3864" w:themeColor="accent1" w:themeShade="80"/>
-        </w:rPr>
-        <w:t xml:space="preserve">  python $BPE_ROOT/apply_bpe.py -c ${BPE} &lt; $TMP/preprocessed.tok.$LANG &gt; $TMP/preprocessed.tok.bpe.$LANG</w:t>
-      </w:r>
-    </w:p>
-    <w:p>
-      <w:pPr>
-        <w:rPr>
-          <w:color w:val="1F3864" w:themeColor="accent1" w:themeShade="80"/>
-        </w:rPr>
-      </w:pPr>
-      <w:r>
-        <w:rPr>
-          <w:color w:val="1F3864" w:themeColor="accent1" w:themeShade="80"/>
-        </w:rPr>
-        <w:t>done</w:t>
-      </w:r>
-    </w:p>
-    <w:p>
-      <w:pPr>
-        <w:rPr>
-          <w:color w:val="1F3864" w:themeColor="accent1" w:themeShade="80"/>
-        </w:rPr>
-      </w:pPr>
-    </w:p>
-    <w:p>
-      <w:pPr>
-        <w:rPr>
-          <w:color w:val="1F3864" w:themeColor="accent1" w:themeShade="80"/>
-        </w:rPr>
-      </w:pPr>
-      <w:r>
-        <w:rPr>
-          <w:color w:val="1F3864" w:themeColor="accent1" w:themeShade="80"/>
-        </w:rPr>
-        <w:t>Binarize the data for faster translation:</w:t>
-      </w:r>
-    </w:p>
-    <w:p>
-      <w:pPr>
-        <w:rPr>
-          <w:color w:val="1F3864" w:themeColor="accent1" w:themeShade="80"/>
-        </w:rPr>
-      </w:pPr>
-      <w:r>
-        <w:rPr>
-          <w:color w:val="1F3864" w:themeColor="accent1" w:themeShade="80"/>
-        </w:rPr>
-        <w:t>fairseq-preprocess --srcdict $MODEL_DIR/dict.$SRC_LANG.txt --tgtdict $MODEL_DIR/dict.$TGT_LANG.txt</w:t>
+      </w:pPr>
+      <w:r>
+        <w:rPr>
+          <w:b/>
+          <w:bCs/>
+          <w:color w:val="1F3864" w:themeColor="accent1" w:themeShade="80"/>
+        </w:rPr>
+        <w:t>Scoring</w:t>
+      </w:r>
+    </w:p>
+    <w:p>
+      <w:pPr>
+        <w:rPr>
+          <w:color w:val="1F3864" w:themeColor="accent1" w:themeShade="80"/>
+        </w:rPr>
+      </w:pPr>
+      <w:r>
+        <w:rPr>
+          <w:color w:val="1F3864" w:themeColor="accent1" w:themeShade="80"/>
+        </w:rPr>
+        <w:t>Make temporary files to store the translations repeated N times.</w:t>
+      </w:r>
+    </w:p>
+    <w:p>
+      <w:pPr>
+        <w:rPr>
+          <w:color w:val="1F3864" w:themeColor="accent1" w:themeShade="80"/>
+        </w:rPr>
+      </w:pPr>
+      <w:r>
+        <w:rPr>
+          <w:color w:val="1F3864" w:themeColor="accent1" w:themeShade="80"/>
+        </w:rPr>
+        <w:t xml:space="preserve">python </w:t>
+      </w:r>
+      <w:r>
+        <w:rPr>
+          <w:color w:val="1F3864" w:themeColor="accent1" w:themeShade="80"/>
+        </w:rPr>
+        <w:t xml:space="preserve">${SCRIPTS}/scripts/uncertainty/repeat_lines.py </w:t>
+      </w:r>
+      <w:r>
+        <w:rPr>
+          <w:color w:val="1F3864" w:themeColor="accent1" w:themeShade="80"/>
+        </w:rPr>
+        <w:t>-I</w:t>
       </w:r>
       <w:r>
         <w:rPr>
@@ -830,46 +1866,21 @@
         <w:rPr>
           <w:color w:val="1F3864" w:themeColor="accent1" w:themeShade="80"/>
         </w:rPr>
-        <w:t>--source-lang ${SRC_LANG} --target-lang ${TGT_LANG} --testpref $TMP/preprocessed.tok.bpe --destdir $TMP/bin --workers 4</w:t>
-      </w:r>
-    </w:p>
-    <w:p>
-      <w:pPr>
-        <w:rPr>
-          <w:color w:val="1F3864" w:themeColor="accent1" w:themeShade="80"/>
-        </w:rPr>
-      </w:pPr>
-    </w:p>
-    <w:p>
-      <w:pPr>
-        <w:rPr>
-          <w:color w:val="1F3864" w:themeColor="accent1" w:themeShade="80"/>
-        </w:rPr>
-      </w:pPr>
-      <w:r>
-        <w:rPr>
-          <w:color w:val="1F3864" w:themeColor="accent1" w:themeShade="80"/>
-        </w:rPr>
-        <w:t>Translate</w:t>
-      </w:r>
-      <w:r>
-        <w:rPr>
-          <w:color w:val="1F3864" w:themeColor="accent1" w:themeShade="80"/>
-        </w:rPr>
-        <w:t>:</w:t>
-      </w:r>
-    </w:p>
-    <w:p>
-      <w:pPr>
-        <w:rPr>
-          <w:color w:val="1F3864" w:themeColor="accent1" w:themeShade="80"/>
-        </w:rPr>
-      </w:pPr>
-      <w:r>
-        <w:rPr>
-          <w:color w:val="1F3864" w:themeColor="accent1" w:themeShade="80"/>
-        </w:rPr>
-        <w:t>CUDA_VISIBLE_DEVICES=$GPU fairseq-generate $TMP/bin --path ${MODEL_DIR}/${SRC_LANG}-${TGT_LANG}.pt --beam 5</w:t>
+        <w:t>$TMP/preprocessed.tok.</w:t>
+      </w:r>
+      <w:proofErr w:type="spellStart"/>
+      <w:r>
+        <w:rPr>
+          <w:color w:val="1F3864" w:themeColor="accent1" w:themeShade="80"/>
+        </w:rPr>
+        <w:t>bpe</w:t>
+      </w:r>
+      <w:proofErr w:type="spellEnd"/>
+      <w:r>
+        <w:rPr>
+          <w:color w:val="1F3864" w:themeColor="accent1" w:themeShade="80"/>
+        </w:rPr>
+        <w:t>.$SRC_LANG -n $DROPOUT_N</w:t>
       </w:r>
       <w:r>
         <w:rPr>
@@ -881,73 +1892,500 @@
         <w:rPr>
           <w:color w:val="1F3864" w:themeColor="accent1" w:themeShade="80"/>
         </w:rPr>
-        <w:t>--source-lang $SRC_LANG --target-lang $TGT_LANG --no-progress-bar --unkpen 5 &gt; $TMP/fairseq.out</w:t>
-      </w:r>
-    </w:p>
-    <w:p>
-      <w:pPr>
-        <w:rPr>
-          <w:color w:val="1F3864" w:themeColor="accent1" w:themeShade="80"/>
-        </w:rPr>
-      </w:pPr>
-      <w:r>
-        <w:rPr>
-          <w:color w:val="1F3864" w:themeColor="accent1" w:themeShade="80"/>
-        </w:rPr>
-        <w:t>grep ^H $TMP/fairseq.out | cut -d- -f2- | sort -n | cut -f3- &gt; $TMP/mt.out</w:t>
-      </w:r>
-    </w:p>
-    <w:p>
-      <w:pPr>
-        <w:rPr>
-          <w:color w:val="1F3864" w:themeColor="accent1" w:themeShade="80"/>
-        </w:rPr>
-      </w:pPr>
-    </w:p>
-    <w:p>
-      <w:pPr>
-        <w:rPr>
-          <w:color w:val="1F3864" w:themeColor="accent1" w:themeShade="80"/>
-        </w:rPr>
-      </w:pPr>
-      <w:r>
-        <w:rPr>
-          <w:color w:val="1F3864" w:themeColor="accent1" w:themeShade="80"/>
-        </w:rPr>
-        <w:t>Post-process</w:t>
-      </w:r>
-      <w:r>
-        <w:rPr>
-          <w:color w:val="1F3864" w:themeColor="accent1" w:themeShade="80"/>
-        </w:rPr>
-        <w:t>:</w:t>
-      </w:r>
-    </w:p>
-    <w:p>
-      <w:pPr>
-        <w:rPr>
-          <w:color w:val="1F3864" w:themeColor="accent1" w:themeShade="80"/>
-        </w:rPr>
-      </w:pPr>
-      <w:r>
-        <w:rPr>
-          <w:color w:val="1F3864" w:themeColor="accent1" w:themeShade="80"/>
-        </w:rPr>
-        <w:t>sed -r 's/(@@ )| (@@ ?$)//g' &lt; $TMP/mt.out | perl $MOSES_DECODER/scripts/tokenizer/detokenizer.perl</w:t>
-      </w:r>
-    </w:p>
-    <w:p>
-      <w:pPr>
-        <w:rPr>
-          <w:color w:val="1F3864" w:themeColor="accent1" w:themeShade="80"/>
-        </w:rPr>
-      </w:pPr>
-      <w:r>
-        <w:rPr>
-          <w:color w:val="1F3864" w:themeColor="accent1" w:themeShade="80"/>
-        </w:rPr>
-        <w:t>-l $TGT_LANG &gt; $OUTPUT_DIR/mt.out</w:t>
-      </w:r>
+        <w:t>-o $TMP/</w:t>
+      </w:r>
+      <w:proofErr w:type="spellStart"/>
+      <w:r>
+        <w:rPr>
+          <w:color w:val="1F3864" w:themeColor="accent1" w:themeShade="80"/>
+        </w:rPr>
+        <w:t>repeated.$SRC_LANG</w:t>
+      </w:r>
+      <w:proofErr w:type="spellEnd"/>
+    </w:p>
+    <w:p>
+      <w:pPr>
+        <w:rPr>
+          <w:color w:val="1F3864" w:themeColor="accent1" w:themeShade="80"/>
+        </w:rPr>
+      </w:pPr>
+    </w:p>
+    <w:p>
+      <w:pPr>
+        <w:rPr>
+          <w:color w:val="1F3864" w:themeColor="accent1" w:themeShade="80"/>
+        </w:rPr>
+      </w:pPr>
+      <w:r>
+        <w:rPr>
+          <w:color w:val="1F3864" w:themeColor="accent1" w:themeShade="80"/>
+        </w:rPr>
+        <w:t>python ${SCRIPTS}/scripts/uncertainty/repeat_lines.py -</w:t>
+      </w:r>
+      <w:proofErr w:type="spellStart"/>
+      <w:r>
+        <w:rPr>
+          <w:color w:val="1F3864" w:themeColor="accent1" w:themeShade="80"/>
+        </w:rPr>
+        <w:t>i</w:t>
+      </w:r>
+      <w:proofErr w:type="spellEnd"/>
+      <w:r>
+        <w:rPr>
+          <w:color w:val="1F3864" w:themeColor="accent1" w:themeShade="80"/>
+        </w:rPr>
+        <w:t xml:space="preserve"> $TMP/</w:t>
+      </w:r>
+      <w:proofErr w:type="spellStart"/>
+      <w:r>
+        <w:rPr>
+          <w:color w:val="1F3864" w:themeColor="accent1" w:themeShade="80"/>
+        </w:rPr>
+        <w:t>mt.out</w:t>
+      </w:r>
+      <w:proofErr w:type="spellEnd"/>
+      <w:r>
+        <w:rPr>
+          <w:color w:val="1F3864" w:themeColor="accent1" w:themeShade="80"/>
+        </w:rPr>
+        <w:t xml:space="preserve"> -n $DROPOUT_N -o $TMP/</w:t>
+      </w:r>
+      <w:proofErr w:type="spellStart"/>
+      <w:r>
+        <w:rPr>
+          <w:color w:val="1F3864" w:themeColor="accent1" w:themeShade="80"/>
+        </w:rPr>
+        <w:t>repeated.$TGT_LANG</w:t>
+      </w:r>
+      <w:proofErr w:type="spellEnd"/>
+    </w:p>
+    <w:p>
+      <w:pPr>
+        <w:rPr>
+          <w:color w:val="1F3864" w:themeColor="accent1" w:themeShade="80"/>
+        </w:rPr>
+      </w:pPr>
+    </w:p>
+    <w:p>
+      <w:pPr>
+        <w:rPr>
+          <w:color w:val="1F3864" w:themeColor="accent1" w:themeShade="80"/>
+        </w:rPr>
+      </w:pPr>
+      <w:proofErr w:type="spellStart"/>
+      <w:r>
+        <w:rPr>
+          <w:color w:val="1F3864" w:themeColor="accent1" w:themeShade="80"/>
+        </w:rPr>
+        <w:t>fairseq</w:t>
+      </w:r>
+      <w:proofErr w:type="spellEnd"/>
+      <w:r>
+        <w:rPr>
+          <w:color w:val="1F3864" w:themeColor="accent1" w:themeShade="80"/>
+        </w:rPr>
+        <w:t>-preprocess --</w:t>
+      </w:r>
+      <w:proofErr w:type="spellStart"/>
+      <w:r>
+        <w:rPr>
+          <w:color w:val="1F3864" w:themeColor="accent1" w:themeShade="80"/>
+        </w:rPr>
+        <w:t>srcdict</w:t>
+      </w:r>
+      <w:proofErr w:type="spellEnd"/>
+      <w:r>
+        <w:rPr>
+          <w:color w:val="1F3864" w:themeColor="accent1" w:themeShade="80"/>
+        </w:rPr>
+        <w:t xml:space="preserve"> ${MODEL_DIR}/dict.${SRC_LANG}.txt $TGT_DIC --source-</w:t>
+      </w:r>
+      <w:proofErr w:type="spellStart"/>
+      <w:r>
+        <w:rPr>
+          <w:color w:val="1F3864" w:themeColor="accent1" w:themeShade="80"/>
+        </w:rPr>
+        <w:t>lang</w:t>
+      </w:r>
+      <w:proofErr w:type="spellEnd"/>
+      <w:r>
+        <w:rPr>
+          <w:color w:val="1F3864" w:themeColor="accent1" w:themeShade="80"/>
+        </w:rPr>
+        <w:t xml:space="preserve"> ${SRC_LANG}</w:t>
+      </w:r>
+      <w:r>
+        <w:rPr>
+          <w:color w:val="1F3864" w:themeColor="accent1" w:themeShade="80"/>
+        </w:rPr>
+        <w:t xml:space="preserve"> </w:t>
+      </w:r>
+      <w:r>
+        <w:rPr>
+          <w:color w:val="1F3864" w:themeColor="accent1" w:themeShade="80"/>
+        </w:rPr>
+        <w:t>--target-</w:t>
+      </w:r>
+      <w:proofErr w:type="spellStart"/>
+      <w:r>
+        <w:rPr>
+          <w:color w:val="1F3864" w:themeColor="accent1" w:themeShade="80"/>
+        </w:rPr>
+        <w:t>lang</w:t>
+      </w:r>
+      <w:proofErr w:type="spellEnd"/>
+      <w:r>
+        <w:rPr>
+          <w:color w:val="1F3864" w:themeColor="accent1" w:themeShade="80"/>
+        </w:rPr>
+        <w:t xml:space="preserve"> ${TGT_LANG} --</w:t>
+      </w:r>
+      <w:proofErr w:type="spellStart"/>
+      <w:r>
+        <w:rPr>
+          <w:color w:val="1F3864" w:themeColor="accent1" w:themeShade="80"/>
+        </w:rPr>
+        <w:t>testpref</w:t>
+      </w:r>
+      <w:proofErr w:type="spellEnd"/>
+      <w:r>
+        <w:rPr>
+          <w:color w:val="1F3864" w:themeColor="accent1" w:themeShade="80"/>
+        </w:rPr>
+        <w:t xml:space="preserve"> ${TMP}/repeated --</w:t>
+      </w:r>
+      <w:proofErr w:type="spellStart"/>
+      <w:r>
+        <w:rPr>
+          <w:color w:val="1F3864" w:themeColor="accent1" w:themeShade="80"/>
+        </w:rPr>
+        <w:t>destdir</w:t>
+      </w:r>
+      <w:proofErr w:type="spellEnd"/>
+      <w:r>
+        <w:rPr>
+          <w:color w:val="1F3864" w:themeColor="accent1" w:themeShade="80"/>
+        </w:rPr>
+        <w:t xml:space="preserve"> ${TMP}/bin-repeated</w:t>
+      </w:r>
+    </w:p>
+    <w:p>
+      <w:pPr>
+        <w:rPr>
+          <w:color w:val="1F3864" w:themeColor="accent1" w:themeShade="80"/>
+        </w:rPr>
+      </w:pPr>
+    </w:p>
+    <w:p>
+      <w:pPr>
+        <w:rPr>
+          <w:color w:val="1F3864" w:themeColor="accent1" w:themeShade="80"/>
+        </w:rPr>
+      </w:pPr>
+      <w:r>
+        <w:rPr>
+          <w:color w:val="1F3864" w:themeColor="accent1" w:themeShade="80"/>
+        </w:rPr>
+        <w:t>Produce model scores for the generated translations using --retain-dropout option to apply dropout at inference time:</w:t>
+      </w:r>
+    </w:p>
+    <w:p>
+      <w:pPr>
+        <w:rPr>
+          <w:color w:val="1F3864" w:themeColor="accent1" w:themeShade="80"/>
+        </w:rPr>
+      </w:pPr>
+      <w:r>
+        <w:rPr>
+          <w:color w:val="1F3864" w:themeColor="accent1" w:themeShade="80"/>
+        </w:rPr>
+        <w:t xml:space="preserve">CUDA_VISIBLE_DEVICES=${GPU} </w:t>
+      </w:r>
+      <w:proofErr w:type="spellStart"/>
+      <w:r>
+        <w:rPr>
+          <w:color w:val="1F3864" w:themeColor="accent1" w:themeShade="80"/>
+        </w:rPr>
+        <w:t>fairseq</w:t>
+      </w:r>
+      <w:proofErr w:type="spellEnd"/>
+      <w:r>
+        <w:rPr>
+          <w:color w:val="1F3864" w:themeColor="accent1" w:themeShade="80"/>
+        </w:rPr>
+        <w:t>-generate ${TMP}/bin-repeated --path $MY_MODEL --batch-size 32 --beam 5 --source-</w:t>
+      </w:r>
+      <w:proofErr w:type="spellStart"/>
+      <w:r>
+        <w:rPr>
+          <w:color w:val="1F3864" w:themeColor="accent1" w:themeShade="80"/>
+        </w:rPr>
+        <w:t>lang</w:t>
+      </w:r>
+      <w:proofErr w:type="spellEnd"/>
+      <w:r>
+        <w:rPr>
+          <w:color w:val="1F3864" w:themeColor="accent1" w:themeShade="80"/>
+        </w:rPr>
+        <w:t xml:space="preserve"> $SRC_LANG --target-</w:t>
+      </w:r>
+      <w:proofErr w:type="spellStart"/>
+      <w:r>
+        <w:rPr>
+          <w:color w:val="1F3864" w:themeColor="accent1" w:themeShade="80"/>
+        </w:rPr>
+        <w:t>lang</w:t>
+      </w:r>
+      <w:proofErr w:type="spellEnd"/>
+      <w:r>
+        <w:rPr>
+          <w:color w:val="1F3864" w:themeColor="accent1" w:themeShade="80"/>
+        </w:rPr>
+        <w:t xml:space="preserve"> $TGT_LANG --no-progress-bar --</w:t>
+      </w:r>
+      <w:proofErr w:type="spellStart"/>
+      <w:r>
+        <w:rPr>
+          <w:color w:val="1F3864" w:themeColor="accent1" w:themeShade="80"/>
+        </w:rPr>
+        <w:t>unkpen</w:t>
+      </w:r>
+      <w:proofErr w:type="spellEnd"/>
+      <w:r>
+        <w:rPr>
+          <w:color w:val="1F3864" w:themeColor="accent1" w:themeShade="80"/>
+        </w:rPr>
+        <w:t xml:space="preserve"> 5 --score-reference --retain-dropout --retain-dropout-modules '["</w:t>
+      </w:r>
+      <w:proofErr w:type="spellStart"/>
+      <w:r>
+        <w:rPr>
+          <w:color w:val="1F3864" w:themeColor="accent1" w:themeShade="80"/>
+        </w:rPr>
+        <w:t>FConvModel</w:t>
+      </w:r>
+      <w:proofErr w:type="spellEnd"/>
+      <w:r>
+        <w:rPr>
+          <w:color w:val="1F3864" w:themeColor="accent1" w:themeShade="80"/>
+        </w:rPr>
+        <w:t>", "</w:t>
+      </w:r>
+      <w:proofErr w:type="spellStart"/>
+      <w:r>
+        <w:rPr>
+          <w:color w:val="1F3864" w:themeColor="accent1" w:themeShade="80"/>
+        </w:rPr>
+        <w:t>FConvEncoder</w:t>
+      </w:r>
+      <w:proofErr w:type="spellEnd"/>
+      <w:r>
+        <w:rPr>
+          <w:color w:val="1F3864" w:themeColor="accent1" w:themeShade="80"/>
+        </w:rPr>
+        <w:t>", "</w:t>
+      </w:r>
+      <w:proofErr w:type="spellStart"/>
+      <w:r>
+        <w:rPr>
+          <w:color w:val="1F3864" w:themeColor="accent1" w:themeShade="80"/>
+        </w:rPr>
+        <w:t>FConvDecoder</w:t>
+      </w:r>
+      <w:proofErr w:type="spellEnd"/>
+      <w:r>
+        <w:rPr>
+          <w:color w:val="1F3864" w:themeColor="accent1" w:themeShade="80"/>
+        </w:rPr>
+        <w:t>", "</w:t>
+      </w:r>
+      <w:proofErr w:type="spellStart"/>
+      <w:r>
+        <w:rPr>
+          <w:color w:val="1F3864" w:themeColor="accent1" w:themeShade="80"/>
+        </w:rPr>
+        <w:t>FConvEncoderLayer</w:t>
+      </w:r>
+      <w:proofErr w:type="spellEnd"/>
+      <w:r>
+        <w:rPr>
+          <w:color w:val="1F3864" w:themeColor="accent1" w:themeShade="80"/>
+        </w:rPr>
+        <w:t>", "</w:t>
+      </w:r>
+      <w:proofErr w:type="spellStart"/>
+      <w:r>
+        <w:rPr>
+          <w:color w:val="1F3864" w:themeColor="accent1" w:themeShade="80"/>
+        </w:rPr>
+        <w:t>FConvDecoderLayer</w:t>
+      </w:r>
+      <w:proofErr w:type="spellEnd"/>
+      <w:r>
+        <w:rPr>
+          <w:color w:val="1F3864" w:themeColor="accent1" w:themeShade="80"/>
+        </w:rPr>
+        <w:t>"]' --seed 46 &gt; $TMP/</w:t>
+      </w:r>
+      <w:proofErr w:type="spellStart"/>
+      <w:r>
+        <w:rPr>
+          <w:color w:val="1F3864" w:themeColor="accent1" w:themeShade="80"/>
+        </w:rPr>
+        <w:t>dropout.scoring.out</w:t>
+      </w:r>
+      <w:proofErr w:type="spellEnd"/>
+    </w:p>
+    <w:p>
+      <w:pPr>
+        <w:rPr>
+          <w:color w:val="1F3864" w:themeColor="accent1" w:themeShade="80"/>
+        </w:rPr>
+      </w:pPr>
+    </w:p>
+    <w:p>
+      <w:pPr>
+        <w:rPr>
+          <w:color w:val="1F3864" w:themeColor="accent1" w:themeShade="80"/>
+        </w:rPr>
+      </w:pPr>
+      <w:r>
+        <w:rPr>
+          <w:color w:val="1F3864" w:themeColor="accent1" w:themeShade="80"/>
+        </w:rPr>
+        <w:t>grep ^H $TMP/</w:t>
+      </w:r>
+      <w:proofErr w:type="spellStart"/>
+      <w:r>
+        <w:rPr>
+          <w:color w:val="1F3864" w:themeColor="accent1" w:themeShade="80"/>
+        </w:rPr>
+        <w:t>dropout.scoring.out</w:t>
+      </w:r>
+      <w:proofErr w:type="spellEnd"/>
+      <w:r>
+        <w:rPr>
+          <w:color w:val="1F3864" w:themeColor="accent1" w:themeShade="80"/>
+        </w:rPr>
+        <w:t xml:space="preserve"> | cut -d- -f2- | sort -n | cut -f2 &gt; $TMP/</w:t>
+      </w:r>
+      <w:proofErr w:type="spellStart"/>
+      <w:r>
+        <w:rPr>
+          <w:color w:val="1F3864" w:themeColor="accent1" w:themeShade="80"/>
+        </w:rPr>
+        <w:t>dropout.scores</w:t>
+      </w:r>
+      <w:proofErr w:type="spellEnd"/>
+    </w:p>
+    <w:p>
+      <w:pPr>
+        <w:rPr>
+          <w:color w:val="1F3864" w:themeColor="accent1" w:themeShade="80"/>
+        </w:rPr>
+      </w:pPr>
+    </w:p>
+    <w:p>
+      <w:pPr>
+        <w:rPr>
+          <w:color w:val="1F3864" w:themeColor="accent1" w:themeShade="80"/>
+        </w:rPr>
+      </w:pPr>
+      <w:r>
+        <w:rPr>
+          <w:color w:val="1F3864" w:themeColor="accent1" w:themeShade="80"/>
+        </w:rPr>
+        <w:t>Use --retain-dropout-modules to specify the modules. By default, dropout is applied in the same places as for training.</w:t>
+      </w:r>
+    </w:p>
+    <w:p>
+      <w:pPr>
+        <w:rPr>
+          <w:color w:val="1F3864" w:themeColor="accent1" w:themeShade="80"/>
+        </w:rPr>
+      </w:pPr>
+      <w:r>
+        <w:rPr>
+          <w:color w:val="1F3864" w:themeColor="accent1" w:themeShade="80"/>
+        </w:rPr>
+        <w:t>Compute the mean of the resulting output distribution:</w:t>
+      </w:r>
+    </w:p>
+    <w:p>
+      <w:pPr>
+        <w:rPr>
+          <w:color w:val="1F3864" w:themeColor="accent1" w:themeShade="80"/>
+        </w:rPr>
+      </w:pPr>
+    </w:p>
+    <w:p>
+      <w:pPr>
+        <w:rPr>
+          <w:color w:val="1F3864" w:themeColor="accent1" w:themeShade="80"/>
+        </w:rPr>
+      </w:pPr>
+      <w:r>
+        <w:rPr>
+          <w:color w:val="1F3864" w:themeColor="accent1" w:themeShade="80"/>
+        </w:rPr>
+        <w:t>python $SCRIPTS/scripts/uncertainty/aggregate_scores.py -</w:t>
+      </w:r>
+      <w:proofErr w:type="spellStart"/>
+      <w:r>
+        <w:rPr>
+          <w:color w:val="1F3864" w:themeColor="accent1" w:themeShade="80"/>
+        </w:rPr>
+        <w:t>i</w:t>
+      </w:r>
+      <w:proofErr w:type="spellEnd"/>
+      <w:r>
+        <w:rPr>
+          <w:color w:val="1F3864" w:themeColor="accent1" w:themeShade="80"/>
+        </w:rPr>
+        <w:t xml:space="preserve"> $TMP/</w:t>
+      </w:r>
+      <w:proofErr w:type="spellStart"/>
+      <w:r>
+        <w:rPr>
+          <w:color w:val="1F3864" w:themeColor="accent1" w:themeShade="80"/>
+        </w:rPr>
+        <w:t>dropout.scores</w:t>
+      </w:r>
+      <w:proofErr w:type="spellEnd"/>
+      <w:r>
+        <w:rPr>
+          <w:color w:val="1F3864" w:themeColor="accent1" w:themeShade="80"/>
+        </w:rPr>
+        <w:t xml:space="preserve"> -o $OUTPUT_DIR/</w:t>
+      </w:r>
+      <w:proofErr w:type="spellStart"/>
+      <w:r>
+        <w:rPr>
+          <w:color w:val="1F3864" w:themeColor="accent1" w:themeShade="80"/>
+        </w:rPr>
+        <w:t>dropout.scores.mean</w:t>
+      </w:r>
+      <w:proofErr w:type="spellEnd"/>
+    </w:p>
+    <w:p>
+      <w:pPr>
+        <w:rPr>
+          <w:color w:val="1F3864" w:themeColor="accent1" w:themeShade="80"/>
+        </w:rPr>
+      </w:pPr>
+      <w:r>
+        <w:rPr>
+          <w:color w:val="1F3864" w:themeColor="accent1" w:themeShade="80"/>
+        </w:rPr>
+        <w:t>-n $DROPOUT_N</w:t>
+      </w:r>
+    </w:p>
+    <w:p>
+      <w:pPr>
+        <w:rPr>
+          <w:color w:val="1F3864" w:themeColor="accent1" w:themeShade="80"/>
+        </w:rPr>
+      </w:pPr>
     </w:p>
     <w:p>
       <w:pPr>
@@ -957,77 +2395,695 @@
           <w:color w:val="1F3864" w:themeColor="accent1" w:themeShade="80"/>
         </w:rPr>
       </w:pPr>
-    </w:p>
-    <w:p>
-      <w:pPr>
-        <w:pStyle w:val="Heading1"/>
-      </w:pPr>
-      <w:r>
-        <w:t>Produce uncertainty estimates</w:t>
-      </w:r>
-    </w:p>
-    <w:p>
-      <w:pPr>
+      <w:r>
         <w:rPr>
           <w:b/>
           <w:bCs/>
           <w:color w:val="1F3864" w:themeColor="accent1" w:themeShade="80"/>
         </w:rPr>
+        <w:t>Generation</w:t>
+      </w:r>
+    </w:p>
+    <w:p>
+      <w:pPr>
+        <w:rPr>
+          <w:color w:val="1F3864" w:themeColor="accent1" w:themeShade="80"/>
+        </w:rPr>
+      </w:pPr>
+      <w:r>
+        <w:rPr>
+          <w:color w:val="1F3864" w:themeColor="accent1" w:themeShade="80"/>
+        </w:rPr>
+        <w:t>Produce multiple translation hypotheses for the same source using --retain-dropout option:</w:t>
+      </w:r>
+    </w:p>
+    <w:p>
+      <w:pPr>
+        <w:rPr>
+          <w:color w:val="1F3864" w:themeColor="accent1" w:themeShade="80"/>
+        </w:rPr>
+      </w:pPr>
+      <w:r>
+        <w:rPr>
+          <w:color w:val="1F3864" w:themeColor="accent1" w:themeShade="80"/>
+        </w:rPr>
+        <w:t xml:space="preserve">CUDA_VISIBLE_DEVICES=${GPU} </w:t>
+      </w:r>
+      <w:proofErr w:type="spellStart"/>
+      <w:r>
+        <w:rPr>
+          <w:color w:val="1F3864" w:themeColor="accent1" w:themeShade="80"/>
+        </w:rPr>
+        <w:t>fairseq</w:t>
+      </w:r>
+      <w:proofErr w:type="spellEnd"/>
+      <w:r>
+        <w:rPr>
+          <w:color w:val="1F3864" w:themeColor="accent1" w:themeShade="80"/>
+        </w:rPr>
+        <w:t xml:space="preserve">-generate ${TMP}/bin-repeated --path </w:t>
+      </w:r>
+      <w:r>
+        <w:rPr>
+          <w:color w:val="1F3864" w:themeColor="accent1" w:themeShade="80"/>
+        </w:rPr>
+        <w:t xml:space="preserve">$MY_MODEL </w:t>
+      </w:r>
+      <w:r>
+        <w:rPr>
+          <w:color w:val="1F3864" w:themeColor="accent1" w:themeShade="80"/>
+        </w:rPr>
+        <w:t>--beam 5 --source-</w:t>
+      </w:r>
+      <w:proofErr w:type="spellStart"/>
+      <w:r>
+        <w:rPr>
+          <w:color w:val="1F3864" w:themeColor="accent1" w:themeShade="80"/>
+        </w:rPr>
+        <w:t>lang</w:t>
+      </w:r>
+      <w:proofErr w:type="spellEnd"/>
+      <w:r>
+        <w:rPr>
+          <w:color w:val="1F3864" w:themeColor="accent1" w:themeShade="80"/>
+        </w:rPr>
+        <w:t xml:space="preserve"> $SRC_LANG --target-</w:t>
+      </w:r>
+      <w:proofErr w:type="spellStart"/>
+      <w:r>
+        <w:rPr>
+          <w:color w:val="1F3864" w:themeColor="accent1" w:themeShade="80"/>
+        </w:rPr>
+        <w:t>lang</w:t>
+      </w:r>
+      <w:proofErr w:type="spellEnd"/>
+      <w:r>
+        <w:rPr>
+          <w:color w:val="1F3864" w:themeColor="accent1" w:themeShade="80"/>
+        </w:rPr>
+        <w:t xml:space="preserve"> $TGT_LANG --no-progress-bar --retain-dropout</w:t>
+      </w:r>
+      <w:r>
+        <w:rPr>
+          <w:color w:val="1F3864" w:themeColor="accent1" w:themeShade="80"/>
+        </w:rPr>
+        <w:t xml:space="preserve"> </w:t>
+      </w:r>
+      <w:r>
+        <w:rPr>
+          <w:color w:val="1F3864" w:themeColor="accent1" w:themeShade="80"/>
+        </w:rPr>
+        <w:t>--</w:t>
+      </w:r>
+      <w:proofErr w:type="spellStart"/>
+      <w:r>
+        <w:rPr>
+          <w:color w:val="1F3864" w:themeColor="accent1" w:themeShade="80"/>
+        </w:rPr>
+        <w:t>unkpen</w:t>
+      </w:r>
+      <w:proofErr w:type="spellEnd"/>
+      <w:r>
+        <w:rPr>
+          <w:color w:val="1F3864" w:themeColor="accent1" w:themeShade="80"/>
+        </w:rPr>
+        <w:t xml:space="preserve"> 5 --retain-d</w:t>
+      </w:r>
+      <w:r>
+        <w:rPr>
+          <w:color w:val="1F3864" w:themeColor="accent1" w:themeShade="80"/>
+        </w:rPr>
+        <w:t>ropout-</w:t>
+      </w:r>
+      <w:r>
+        <w:rPr>
+          <w:color w:val="1F3864" w:themeColor="accent1" w:themeShade="80"/>
+        </w:rPr>
+        <w:t>'["</w:t>
+      </w:r>
+      <w:proofErr w:type="spellStart"/>
+      <w:r>
+        <w:rPr>
+          <w:color w:val="1F3864" w:themeColor="accent1" w:themeShade="80"/>
+        </w:rPr>
+        <w:t>FConvModel</w:t>
+      </w:r>
+      <w:proofErr w:type="spellEnd"/>
+      <w:r>
+        <w:rPr>
+          <w:color w:val="1F3864" w:themeColor="accent1" w:themeShade="80"/>
+        </w:rPr>
+        <w:t>", "</w:t>
+      </w:r>
+      <w:proofErr w:type="spellStart"/>
+      <w:r>
+        <w:rPr>
+          <w:color w:val="1F3864" w:themeColor="accent1" w:themeShade="80"/>
+        </w:rPr>
+        <w:t>FConvEncoder</w:t>
+      </w:r>
+      <w:proofErr w:type="spellEnd"/>
+      <w:r>
+        <w:rPr>
+          <w:color w:val="1F3864" w:themeColor="accent1" w:themeShade="80"/>
+        </w:rPr>
+        <w:t>", "</w:t>
+      </w:r>
+      <w:proofErr w:type="spellStart"/>
+      <w:r>
+        <w:rPr>
+          <w:color w:val="1F3864" w:themeColor="accent1" w:themeShade="80"/>
+        </w:rPr>
+        <w:t>FConvDecoder</w:t>
+      </w:r>
+      <w:proofErr w:type="spellEnd"/>
+      <w:r>
+        <w:rPr>
+          <w:color w:val="1F3864" w:themeColor="accent1" w:themeShade="80"/>
+        </w:rPr>
+        <w:t>", "</w:t>
+      </w:r>
+      <w:proofErr w:type="spellStart"/>
+      <w:r>
+        <w:rPr>
+          <w:color w:val="1F3864" w:themeColor="accent1" w:themeShade="80"/>
+        </w:rPr>
+        <w:t>FConvEncoderLayer</w:t>
+      </w:r>
+      <w:proofErr w:type="spellEnd"/>
+      <w:r>
+        <w:rPr>
+          <w:color w:val="1F3864" w:themeColor="accent1" w:themeShade="80"/>
+        </w:rPr>
+        <w:t>", "</w:t>
+      </w:r>
+      <w:proofErr w:type="spellStart"/>
+      <w:r>
+        <w:rPr>
+          <w:color w:val="1F3864" w:themeColor="accent1" w:themeShade="80"/>
+        </w:rPr>
+        <w:t>FConvDecoderLayer</w:t>
+      </w:r>
+      <w:proofErr w:type="spellEnd"/>
+      <w:r>
+        <w:rPr>
+          <w:color w:val="1F3864" w:themeColor="accent1" w:themeShade="80"/>
+        </w:rPr>
+        <w:t>"]</w:t>
+      </w:r>
+      <w:r>
+        <w:rPr>
+          <w:color w:val="1F3864" w:themeColor="accent1" w:themeShade="80"/>
+        </w:rPr>
+        <w:t xml:space="preserve"> --seed 46 &gt; $TMP/</w:t>
+      </w:r>
+      <w:proofErr w:type="spellStart"/>
+      <w:r>
+        <w:rPr>
+          <w:color w:val="1F3864" w:themeColor="accent1" w:themeShade="80"/>
+        </w:rPr>
+        <w:t>dropout.generation.out</w:t>
+      </w:r>
+      <w:proofErr w:type="spellEnd"/>
+    </w:p>
+    <w:p>
+      <w:pPr>
+        <w:rPr>
+          <w:color w:val="1F3864" w:themeColor="accent1" w:themeShade="80"/>
+        </w:rPr>
+      </w:pPr>
+    </w:p>
+    <w:p>
+      <w:pPr>
+        <w:rPr>
+          <w:color w:val="1F3864" w:themeColor="accent1" w:themeShade="80"/>
+        </w:rPr>
+      </w:pPr>
+      <w:r>
+        <w:rPr>
+          <w:color w:val="1F3864" w:themeColor="accent1" w:themeShade="80"/>
+        </w:rPr>
+        <w:t>grep ^H $TMP/</w:t>
+      </w:r>
+      <w:proofErr w:type="spellStart"/>
+      <w:r>
+        <w:rPr>
+          <w:color w:val="1F3864" w:themeColor="accent1" w:themeShade="80"/>
+        </w:rPr>
+        <w:t>dropout.generation.out</w:t>
+      </w:r>
+      <w:proofErr w:type="spellEnd"/>
+      <w:r>
+        <w:rPr>
+          <w:color w:val="1F3864" w:themeColor="accent1" w:themeShade="80"/>
+        </w:rPr>
+        <w:t xml:space="preserve"> | cut -d- -f2- | sort -n | cut -f3- &gt; $TMP/</w:t>
+      </w:r>
+      <w:proofErr w:type="spellStart"/>
+      <w:r>
+        <w:rPr>
+          <w:color w:val="1F3864" w:themeColor="accent1" w:themeShade="80"/>
+        </w:rPr>
+        <w:t>dropout.hypotheses</w:t>
+      </w:r>
+      <w:proofErr w:type="spellEnd"/>
+      <w:r>
+        <w:rPr>
+          <w:color w:val="1F3864" w:themeColor="accent1" w:themeShade="80"/>
+        </w:rPr>
+        <w:t>_</w:t>
+      </w:r>
+    </w:p>
+    <w:p>
+      <w:pPr>
+        <w:rPr>
+          <w:color w:val="1F3864" w:themeColor="accent1" w:themeShade="80"/>
+        </w:rPr>
+      </w:pPr>
+    </w:p>
+    <w:p>
+      <w:pPr>
+        <w:rPr>
+          <w:color w:val="1F3864" w:themeColor="accent1" w:themeShade="80"/>
+        </w:rPr>
+      </w:pPr>
+      <w:proofErr w:type="spellStart"/>
+      <w:r>
+        <w:rPr>
+          <w:color w:val="1F3864" w:themeColor="accent1" w:themeShade="80"/>
+        </w:rPr>
+        <w:lastRenderedPageBreak/>
+        <w:t>sed</w:t>
+      </w:r>
+      <w:proofErr w:type="spellEnd"/>
+      <w:r>
+        <w:rPr>
+          <w:color w:val="1F3864" w:themeColor="accent1" w:themeShade="80"/>
+        </w:rPr>
+        <w:t xml:space="preserve"> -r 's/(@@ )| (@@ ?$)//g' &lt; $TMP/</w:t>
+      </w:r>
+      <w:proofErr w:type="spellStart"/>
+      <w:r>
+        <w:rPr>
+          <w:color w:val="1F3864" w:themeColor="accent1" w:themeShade="80"/>
+        </w:rPr>
+        <w:t>dropout.hypotheses</w:t>
+      </w:r>
+      <w:proofErr w:type="spellEnd"/>
+      <w:r>
+        <w:rPr>
+          <w:color w:val="1F3864" w:themeColor="accent1" w:themeShade="80"/>
+        </w:rPr>
+        <w:t xml:space="preserve">_ | </w:t>
+      </w:r>
+      <w:proofErr w:type="spellStart"/>
+      <w:r>
+        <w:rPr>
+          <w:color w:val="1F3864" w:themeColor="accent1" w:themeShade="80"/>
+        </w:rPr>
+        <w:t>perl</w:t>
+      </w:r>
+      <w:proofErr w:type="spellEnd"/>
+      <w:r>
+        <w:rPr>
+          <w:color w:val="1F3864" w:themeColor="accent1" w:themeShade="80"/>
+        </w:rPr>
+        <w:t xml:space="preserve"> </w:t>
+      </w:r>
+      <w:r>
+        <w:rPr>
+          <w:color w:val="1F3864" w:themeColor="accent1" w:themeShade="80"/>
+        </w:rPr>
+        <w:t>$MOSES_DECODER/scripts/tokenizer/</w:t>
+      </w:r>
+      <w:proofErr w:type="spellStart"/>
+      <w:r>
+        <w:rPr>
+          <w:color w:val="1F3864" w:themeColor="accent1" w:themeShade="80"/>
+        </w:rPr>
+        <w:t>detokenizer.perl</w:t>
+      </w:r>
+      <w:proofErr w:type="spellEnd"/>
+      <w:r>
+        <w:rPr>
+          <w:color w:val="1F3864" w:themeColor="accent1" w:themeShade="80"/>
+        </w:rPr>
+        <w:t xml:space="preserve"> -l $TGT_LANG &gt; </w:t>
+      </w:r>
+      <w:r>
+        <w:rPr>
+          <w:color w:val="1F3864" w:themeColor="accent1" w:themeShade="80"/>
+        </w:rPr>
+        <w:t>$TMP/</w:t>
+      </w:r>
+      <w:proofErr w:type="spellStart"/>
+      <w:r>
+        <w:rPr>
+          <w:color w:val="1F3864" w:themeColor="accent1" w:themeShade="80"/>
+        </w:rPr>
+        <w:t>dropout.hypotheses</w:t>
+      </w:r>
+      <w:proofErr w:type="spellEnd"/>
+    </w:p>
+    <w:p>
+      <w:pPr>
+        <w:rPr>
+          <w:color w:val="1F3864" w:themeColor="accent1" w:themeShade="80"/>
+        </w:rPr>
+      </w:pPr>
+    </w:p>
+    <w:p>
+      <w:pPr>
+        <w:rPr>
+          <w:color w:val="1F3864" w:themeColor="accent1" w:themeShade="80"/>
+        </w:rPr>
+      </w:pPr>
+      <w:r>
+        <w:rPr>
+          <w:color w:val="1F3864" w:themeColor="accent1" w:themeShade="80"/>
+        </w:rPr>
+        <w:t>Compute similarity between multiple hypotheses corresponding to the same source sentence using Meteor evaluation metric:</w:t>
+      </w:r>
+    </w:p>
+    <w:p>
+      <w:pPr>
+        <w:rPr>
+          <w:color w:val="1F3864" w:themeColor="accent1" w:themeShade="80"/>
+        </w:rPr>
+      </w:pPr>
+      <w:r>
+        <w:rPr>
+          <w:color w:val="1F3864" w:themeColor="accent1" w:themeShade="80"/>
+        </w:rPr>
+        <w:t>python meteor.py -</w:t>
+      </w:r>
+      <w:proofErr w:type="spellStart"/>
+      <w:r>
+        <w:rPr>
+          <w:color w:val="1F3864" w:themeColor="accent1" w:themeShade="80"/>
+        </w:rPr>
+        <w:t>i</w:t>
+      </w:r>
+      <w:proofErr w:type="spellEnd"/>
+      <w:r>
+        <w:rPr>
+          <w:color w:val="1F3864" w:themeColor="accent1" w:themeShade="80"/>
+        </w:rPr>
+        <w:t xml:space="preserve"> $TMP/</w:t>
+      </w:r>
+      <w:proofErr w:type="spellStart"/>
+      <w:r>
+        <w:rPr>
+          <w:color w:val="1F3864" w:themeColor="accent1" w:themeShade="80"/>
+        </w:rPr>
+        <w:t>dropout.hypotheses</w:t>
+      </w:r>
+      <w:proofErr w:type="spellEnd"/>
+      <w:r>
+        <w:rPr>
+          <w:color w:val="1F3864" w:themeColor="accent1" w:themeShade="80"/>
+        </w:rPr>
+        <w:t xml:space="preserve"> -m &lt;</w:t>
+      </w:r>
+      <w:proofErr w:type="spellStart"/>
+      <w:r>
+        <w:rPr>
+          <w:color w:val="1F3864" w:themeColor="accent1" w:themeShade="80"/>
+        </w:rPr>
+        <w:t>path_to_meteor_installation</w:t>
+      </w:r>
+      <w:proofErr w:type="spellEnd"/>
+      <w:r>
+        <w:rPr>
+          <w:color w:val="1F3864" w:themeColor="accent1" w:themeShade="80"/>
+        </w:rPr>
+        <w:t>&gt; -n $DROPOUT_N -o</w:t>
+      </w:r>
+      <w:r>
+        <w:rPr>
+          <w:color w:val="1F3864" w:themeColor="accent1" w:themeShade="80"/>
+        </w:rPr>
+        <w:t xml:space="preserve"> </w:t>
+      </w:r>
+      <w:r>
+        <w:rPr>
+          <w:color w:val="1F3864" w:themeColor="accent1" w:themeShade="80"/>
+        </w:rPr>
+        <w:t>$OUTPUT_DIR/</w:t>
+      </w:r>
+      <w:proofErr w:type="spellStart"/>
+      <w:r>
+        <w:rPr>
+          <w:color w:val="1F3864" w:themeColor="accent1" w:themeShade="80"/>
+        </w:rPr>
+        <w:t>dropout.gen.sim.meteor</w:t>
+      </w:r>
+      <w:proofErr w:type="spellEnd"/>
+    </w:p>
+    <w:p>
+      <w:pPr>
+        <w:rPr>
+          <w:color w:val="1F3864" w:themeColor="accent1" w:themeShade="80"/>
+        </w:rPr>
       </w:pPr>
     </w:p>
     <w:p>
       <w:pPr>
         <w:rPr>
           <w:b/>
-          <w:bCs/>
           <w:color w:val="1F3864" w:themeColor="accent1" w:themeShade="80"/>
         </w:rPr>
       </w:pPr>
       <w:r>
         <w:rPr>
           <w:b/>
-          <w:bCs/>
-          <w:color w:val="1F3864" w:themeColor="accent1" w:themeShade="80"/>
-        </w:rPr>
-        <w:t>Scoring</w:t>
-      </w:r>
-    </w:p>
-    <w:p>
-      <w:pPr>
-        <w:rPr>
-          <w:color w:val="1F3864" w:themeColor="accent1" w:themeShade="80"/>
-        </w:rPr>
-      </w:pPr>
-      <w:r>
-        <w:rPr>
-          <w:color w:val="1F3864" w:themeColor="accent1" w:themeShade="80"/>
-        </w:rPr>
-        <w:t>Make temporary files to store the translations repeated N times.</w:t>
-      </w:r>
-    </w:p>
-    <w:p>
-      <w:pPr>
-        <w:rPr>
-          <w:color w:val="1F3864" w:themeColor="accent1" w:themeShade="80"/>
-        </w:rPr>
-      </w:pPr>
-      <w:r>
-        <w:rPr>
-          <w:color w:val="1F3864" w:themeColor="accent1" w:themeShade="80"/>
-        </w:rPr>
-        <w:t xml:space="preserve">python </w:t>
-      </w:r>
-      <w:r>
-        <w:rPr>
-          <w:color w:val="1F3864" w:themeColor="accent1" w:themeShade="80"/>
-        </w:rPr>
-        <w:t xml:space="preserve">${SCRIPTS}/scripts/uncertainty/repeat_lines.py </w:t>
-      </w:r>
-      <w:r>
-        <w:rPr>
-          <w:color w:val="1F3864" w:themeColor="accent1" w:themeShade="80"/>
-        </w:rPr>
-        <w:t>-I</w:t>
+          <w:color w:val="1F3864" w:themeColor="accent1" w:themeShade="80"/>
+        </w:rPr>
+        <w:t>Results</w:t>
+      </w:r>
+    </w:p>
+    <w:p>
+      <w:pPr>
+        <w:rPr>
+          <w:color w:val="1F3864" w:themeColor="accent1" w:themeShade="80"/>
+        </w:rPr>
+      </w:pPr>
+    </w:p>
+    <w:p>
+      <w:pPr>
+        <w:jc w:val="both"/>
+        <w:rPr>
+          <w:color w:val="1F3864" w:themeColor="accent1" w:themeShade="80"/>
+        </w:rPr>
+      </w:pPr>
+      <w:r>
+        <w:rPr>
+          <w:color w:val="1F3864" w:themeColor="accent1" w:themeShade="80"/>
+        </w:rPr>
+        <w:t xml:space="preserve">We see that the unsupervised metric is closely correlated with the BLEU2VEC supervised metric. Although they are not always aligned, the metric can be very useful when no ground truth data is available. </w:t>
+      </w:r>
+      <w:r>
+        <w:rPr>
+          <w:color w:val="1F3864" w:themeColor="accent1" w:themeShade="80"/>
+        </w:rPr>
+        <w:t>The histograms illustrate the correlation between the two metrics.</w:t>
+      </w:r>
+    </w:p>
+    <w:p>
+      <w:pPr>
+        <w:rPr>
+          <w:color w:val="1F3864" w:themeColor="accent1" w:themeShade="80"/>
+        </w:rPr>
+      </w:pPr>
+    </w:p>
+    <w:p>
+      <w:pPr>
+        <w:jc w:val="center"/>
+        <w:rPr>
+          <w:color w:val="1F3864" w:themeColor="accent1" w:themeShade="80"/>
+        </w:rPr>
+      </w:pPr>
+      <w:r>
+        <w:rPr>
+          <w:noProof/>
+          <w:color w:val="1F3864" w:themeColor="accent1" w:themeShade="80"/>
+        </w:rPr>
+        <w:drawing>
+          <wp:inline distT="0" distB="0" distL="0" distR="0" wp14:anchorId="38312701" wp14:editId="3090A7E7">
+            <wp:extent cx="4467726" cy="3316123"/>
+            <wp:effectExtent l="0" t="0" r="3175" b="0"/>
+            <wp:docPr id="2" name="Picture 2"/>
+            <wp:cNvGraphicFramePr>
+              <a:graphicFrameLocks xmlns:a="http://schemas.openxmlformats.org/drawingml/2006/main" noChangeAspect="1"/>
+            </wp:cNvGraphicFramePr>
+            <a:graphic xmlns:a="http://schemas.openxmlformats.org/drawingml/2006/main">
+              <a:graphicData uri="http://schemas.openxmlformats.org/drawingml/2006/picture">
+                <pic:pic xmlns:pic="http://schemas.openxmlformats.org/drawingml/2006/picture">
+                  <pic:nvPicPr>
+                    <pic:cNvPr id="2" name="bleu2vec_distr.pdf"/>
+                    <pic:cNvPicPr/>
+                  </pic:nvPicPr>
+                  <pic:blipFill>
+                    <a:blip r:embed="rId11">
+                      <a:extLst>
+                        <a:ext uri="{28A0092B-C50C-407E-A947-70E740481C1C}">
+                          <a14:useLocalDpi xmlns:a14="http://schemas.microsoft.com/office/drawing/2010/main" val="0"/>
+                        </a:ext>
+                      </a:extLst>
+                    </a:blip>
+                    <a:stretch>
+                      <a:fillRect/>
+                    </a:stretch>
+                  </pic:blipFill>
+                  <pic:spPr>
+                    <a:xfrm>
+                      <a:off x="0" y="0"/>
+                      <a:ext cx="4474388" cy="3321068"/>
+                    </a:xfrm>
+                    <a:prstGeom prst="rect">
+                      <a:avLst/>
+                    </a:prstGeom>
+                  </pic:spPr>
+                </pic:pic>
+              </a:graphicData>
+            </a:graphic>
+          </wp:inline>
+        </w:drawing>
+      </w:r>
+    </w:p>
+    <w:p>
+      <w:pPr>
+        <w:jc w:val="both"/>
+        <w:rPr>
+          <w:color w:val="1F3864" w:themeColor="accent1" w:themeShade="80"/>
+        </w:rPr>
+      </w:pPr>
+    </w:p>
+    <w:p>
+      <w:pPr>
+        <w:jc w:val="both"/>
+        <w:rPr>
+          <w:color w:val="1F3864" w:themeColor="accent1" w:themeShade="80"/>
+        </w:rPr>
+      </w:pPr>
+      <w:r>
+        <w:rPr>
+          <w:color w:val="1F3864" w:themeColor="accent1" w:themeShade="80"/>
+        </w:rPr>
+        <w:t>The unsupervised metric is ranged between -5 and 0. Larges values indicate larger probability of a good translation.</w:t>
+      </w:r>
+    </w:p>
+    <w:p>
+      <w:pPr>
+        <w:jc w:val="center"/>
+        <w:rPr>
+          <w:color w:val="1F3864" w:themeColor="accent1" w:themeShade="80"/>
+        </w:rPr>
+      </w:pPr>
+      <w:r>
+        <w:rPr>
+          <w:noProof/>
+          <w:color w:val="1F3864" w:themeColor="accent1" w:themeShade="80"/>
+        </w:rPr>
+        <w:lastRenderedPageBreak/>
+        <w:drawing>
+          <wp:inline distT="0" distB="0" distL="0" distR="0" wp14:anchorId="407F47D1" wp14:editId="0B002862">
+            <wp:extent cx="4475748" cy="3322077"/>
+            <wp:effectExtent l="0" t="0" r="0" b="5715"/>
+            <wp:docPr id="3" name="Picture 3"/>
+            <wp:cNvGraphicFramePr>
+              <a:graphicFrameLocks xmlns:a="http://schemas.openxmlformats.org/drawingml/2006/main" noChangeAspect="1"/>
+            </wp:cNvGraphicFramePr>
+            <a:graphic xmlns:a="http://schemas.openxmlformats.org/drawingml/2006/main">
+              <a:graphicData uri="http://schemas.openxmlformats.org/drawingml/2006/picture">
+                <pic:pic xmlns:pic="http://schemas.openxmlformats.org/drawingml/2006/picture">
+                  <pic:nvPicPr>
+                    <pic:cNvPr id="3" name="unsup_metric_distr.pdf"/>
+                    <pic:cNvPicPr/>
+                  </pic:nvPicPr>
+                  <pic:blipFill>
+                    <a:blip r:embed="rId12">
+                      <a:extLst>
+                        <a:ext uri="{28A0092B-C50C-407E-A947-70E740481C1C}">
+                          <a14:useLocalDpi xmlns:a14="http://schemas.microsoft.com/office/drawing/2010/main" val="0"/>
+                        </a:ext>
+                      </a:extLst>
+                    </a:blip>
+                    <a:stretch>
+                      <a:fillRect/>
+                    </a:stretch>
+                  </pic:blipFill>
+                  <pic:spPr>
+                    <a:xfrm>
+                      <a:off x="0" y="0"/>
+                      <a:ext cx="4490939" cy="3333352"/>
+                    </a:xfrm>
+                    <a:prstGeom prst="rect">
+                      <a:avLst/>
+                    </a:prstGeom>
+                  </pic:spPr>
+                </pic:pic>
+              </a:graphicData>
+            </a:graphic>
+          </wp:inline>
+        </w:drawing>
+      </w:r>
+    </w:p>
+    <w:p>
+      <w:pPr>
+        <w:jc w:val="center"/>
+        <w:rPr>
+          <w:color w:val="1F3864" w:themeColor="accent1" w:themeShade="80"/>
+        </w:rPr>
+      </w:pPr>
+    </w:p>
+    <w:p>
+      <w:pPr>
+        <w:rPr>
+          <w:b/>
+          <w:color w:val="1F3864" w:themeColor="accent1" w:themeShade="80"/>
+        </w:rPr>
+      </w:pPr>
+      <w:r>
+        <w:rPr>
+          <w:b/>
+          <w:color w:val="1F3864" w:themeColor="accent1" w:themeShade="80"/>
+        </w:rPr>
+        <w:t>Conclusion</w:t>
+      </w:r>
+    </w:p>
+    <w:p>
+      <w:pPr>
+        <w:jc w:val="both"/>
+        <w:rPr>
+          <w:color w:val="1F3864" w:themeColor="accent1" w:themeShade="80"/>
+        </w:rPr>
+      </w:pPr>
+    </w:p>
+    <w:p>
+      <w:pPr>
+        <w:jc w:val="both"/>
+        <w:rPr>
+          <w:color w:val="1F3864" w:themeColor="accent1" w:themeShade="80"/>
+        </w:rPr>
+      </w:pPr>
+      <w:r>
+        <w:rPr>
+          <w:color w:val="1F3864" w:themeColor="accent1" w:themeShade="80"/>
+        </w:rPr>
+        <w:t xml:space="preserve">We have </w:t>
+      </w:r>
+      <w:r>
+        <w:rPr>
+          <w:color w:val="1F3864" w:themeColor="accent1" w:themeShade="80"/>
+        </w:rPr>
+        <w:t xml:space="preserve">used </w:t>
+      </w:r>
+      <w:r>
+        <w:rPr>
+          <w:color w:val="1F3864" w:themeColor="accent1" w:themeShade="80"/>
+        </w:rPr>
+        <w:t>an unsupervised approach to QE</w:t>
       </w:r>
       <w:r>
         <w:rPr>
@@ -1039,7 +3095,7 @@
         <w:rPr>
           <w:color w:val="1F3864" w:themeColor="accent1" w:themeShade="80"/>
         </w:rPr>
-        <w:t>$TMP/preprocessed.tok.bpe.$SRC_LANG -n $DROPOUT_N</w:t>
+        <w:t>where no training or access to any</w:t>
       </w:r>
       <w:r>
         <w:rPr>
@@ -1051,47 +3107,21 @@
         <w:rPr>
           <w:color w:val="1F3864" w:themeColor="accent1" w:themeShade="80"/>
         </w:rPr>
-        <w:t>-o $TMP/repeated.$SRC_LANG</w:t>
-      </w:r>
-    </w:p>
-    <w:p>
-      <w:pPr>
-        <w:rPr>
-          <w:color w:val="1F3864" w:themeColor="accent1" w:themeShade="80"/>
-        </w:rPr>
-      </w:pPr>
-    </w:p>
-    <w:p>
-      <w:pPr>
-        <w:rPr>
-          <w:color w:val="1F3864" w:themeColor="accent1" w:themeShade="80"/>
-        </w:rPr>
-      </w:pPr>
-      <w:r>
-        <w:rPr>
-          <w:color w:val="1F3864" w:themeColor="accent1" w:themeShade="80"/>
-        </w:rPr>
-        <w:t>python ${SCRIPTS}/scripts/uncertainty/repeat_lines.py -i $TMP/mt.out -n $DROPOUT_N -o $TMP/repeated.$TGT_LANG</w:t>
-      </w:r>
-    </w:p>
-    <w:p>
-      <w:pPr>
-        <w:rPr>
-          <w:color w:val="1F3864" w:themeColor="accent1" w:themeShade="80"/>
-        </w:rPr>
-      </w:pPr>
-    </w:p>
-    <w:p>
-      <w:pPr>
-        <w:rPr>
-          <w:color w:val="1F3864" w:themeColor="accent1" w:themeShade="80"/>
-        </w:rPr>
-      </w:pPr>
-      <w:r>
-        <w:rPr>
-          <w:color w:val="1F3864" w:themeColor="accent1" w:themeShade="80"/>
-        </w:rPr>
-        <w:t>fairseq-preprocess --srcdict ${MODEL_DIR}/dict.${SRC_LANG}.txt $TGT_DIC --source-lang ${SRC_LANG}</w:t>
+        <w:t xml:space="preserve">additional resources besides the MT system is required. Besides exploiting </w:t>
+      </w:r>
+      <w:proofErr w:type="spellStart"/>
+      <w:r>
+        <w:rPr>
+          <w:color w:val="1F3864" w:themeColor="accent1" w:themeShade="80"/>
+        </w:rPr>
+        <w:t>softmax</w:t>
+      </w:r>
+      <w:proofErr w:type="spellEnd"/>
+      <w:r>
+        <w:rPr>
+          <w:color w:val="1F3864" w:themeColor="accent1" w:themeShade="80"/>
+        </w:rPr>
+        <w:t xml:space="preserve"> output probability distribution and the entropy of attention weights from</w:t>
       </w:r>
       <w:r>
         <w:rPr>
@@ -1103,41 +3133,7 @@
         <w:rPr>
           <w:color w:val="1F3864" w:themeColor="accent1" w:themeShade="80"/>
         </w:rPr>
-        <w:t>--target-lang ${TGT_LANG} --testpref ${TMP}/repeated --destdir ${TMP}/bin-repeated</w:t>
-      </w:r>
-    </w:p>
-    <w:p>
-      <w:pPr>
-        <w:rPr>
-          <w:color w:val="1F3864" w:themeColor="accent1" w:themeShade="80"/>
-        </w:rPr>
-      </w:pPr>
-    </w:p>
-    <w:p>
-      <w:pPr>
-        <w:rPr>
-          <w:color w:val="1F3864" w:themeColor="accent1" w:themeShade="80"/>
-        </w:rPr>
-      </w:pPr>
-      <w:r>
-        <w:rPr>
-          <w:color w:val="1F3864" w:themeColor="accent1" w:themeShade="80"/>
-        </w:rPr>
-        <w:t>Produce model scores for the generated translations using --retain-dropout option to apply dropout at inference time:</w:t>
-      </w:r>
-    </w:p>
-    <w:p>
-      <w:pPr>
-        <w:rPr>
-          <w:color w:val="1F3864" w:themeColor="accent1" w:themeShade="80"/>
-        </w:rPr>
-      </w:pPr>
-      <w:r>
-        <w:rPr>
-          <w:color w:val="1F3864" w:themeColor="accent1" w:themeShade="80"/>
-        </w:rPr>
-        <w:lastRenderedPageBreak/>
-        <w:t>CUDA_VISIBLE_DEVICES=${GPU} fairseq-generate ${TMP}/bin-repeated --path ${MODEL_DIR}/${LP}.pt --beam 5</w:t>
+        <w:t>the NMT model, we leverage uncertainty quantification for unsupervised QE. We show that</w:t>
       </w:r>
       <w:r>
         <w:rPr>
@@ -1149,7 +3145,7 @@
         <w:rPr>
           <w:color w:val="1F3864" w:themeColor="accent1" w:themeShade="80"/>
         </w:rPr>
-        <w:t>--source-lang $SRC_LANG --target-lang $TGT_LANG --no-progress-bar --unkpen 5 --score-reference --retain-dropout</w:t>
+        <w:t>the indicators extracted from the</w:t>
       </w:r>
       <w:r>
         <w:rPr>
@@ -1161,299 +3157,12 @@
         <w:rPr>
           <w:color w:val="1F3864" w:themeColor="accent1" w:themeShade="80"/>
         </w:rPr>
-        <w:t>--retain-dropout-modules '["TransformerModel","TransformerEncoder","TransformerDecoder","TransformerEncoderLayer"]' TransformerDecoderLayer --seed 46 &gt; $TMP/dropout.scoring.out</w:t>
-      </w:r>
-    </w:p>
-    <w:p>
-      <w:pPr>
-        <w:rPr>
-          <w:color w:val="1F3864" w:themeColor="accent1" w:themeShade="80"/>
-        </w:rPr>
-      </w:pPr>
-    </w:p>
-    <w:p>
-      <w:pPr>
-        <w:rPr>
-          <w:color w:val="1F3864" w:themeColor="accent1" w:themeShade="80"/>
-        </w:rPr>
-      </w:pPr>
-      <w:r>
-        <w:rPr>
-          <w:color w:val="1F3864" w:themeColor="accent1" w:themeShade="80"/>
-        </w:rPr>
-        <w:t>grep ^H $TMP/dropout.scoring.out | cut -d- -f2- | sort -n | cut -f2 &gt; $TMP/dropout.scores</w:t>
-      </w:r>
-    </w:p>
-    <w:p>
-      <w:pPr>
-        <w:rPr>
-          <w:color w:val="1F3864" w:themeColor="accent1" w:themeShade="80"/>
-        </w:rPr>
-      </w:pPr>
-    </w:p>
-    <w:p>
-      <w:pPr>
-        <w:rPr>
-          <w:color w:val="1F3864" w:themeColor="accent1" w:themeShade="80"/>
-        </w:rPr>
-      </w:pPr>
-      <w:r>
-        <w:rPr>
-          <w:color w:val="1F3864" w:themeColor="accent1" w:themeShade="80"/>
-        </w:rPr>
-        <w:t>Use --retain-dropout-modules to specify the modules. By default, dropout is applied in the same places as for training.</w:t>
-      </w:r>
-    </w:p>
-    <w:p>
-      <w:pPr>
-        <w:rPr>
-          <w:color w:val="1F3864" w:themeColor="accent1" w:themeShade="80"/>
-        </w:rPr>
-      </w:pPr>
-      <w:r>
-        <w:rPr>
-          <w:color w:val="1F3864" w:themeColor="accent1" w:themeShade="80"/>
-        </w:rPr>
-        <w:t>Compute the mean of the resulting output distribution:</w:t>
-      </w:r>
-    </w:p>
-    <w:p>
-      <w:pPr>
-        <w:rPr>
-          <w:color w:val="1F3864" w:themeColor="accent1" w:themeShade="80"/>
-        </w:rPr>
-      </w:pPr>
-    </w:p>
-    <w:p>
-      <w:pPr>
-        <w:rPr>
-          <w:color w:val="1F3864" w:themeColor="accent1" w:themeShade="80"/>
-        </w:rPr>
-      </w:pPr>
-      <w:r>
-        <w:rPr>
-          <w:color w:val="1F3864" w:themeColor="accent1" w:themeShade="80"/>
-        </w:rPr>
-        <w:t>python $SCRIPTS/scripts/uncertainty/aggregate_scores.py -i $TMP/dropout.scores -o $OUTPUT_DIR/dropout.scores.mean</w:t>
-      </w:r>
-    </w:p>
-    <w:p>
-      <w:pPr>
-        <w:rPr>
-          <w:color w:val="1F3864" w:themeColor="accent1" w:themeShade="80"/>
-        </w:rPr>
-      </w:pPr>
-      <w:r>
-        <w:rPr>
-          <w:color w:val="1F3864" w:themeColor="accent1" w:themeShade="80"/>
-        </w:rPr>
-        <w:t>-n $DROPOUT_N</w:t>
-      </w:r>
-    </w:p>
-    <w:p>
-      <w:pPr>
-        <w:rPr>
-          <w:color w:val="1F3864" w:themeColor="accent1" w:themeShade="80"/>
-        </w:rPr>
-      </w:pPr>
-    </w:p>
-    <w:p>
-      <w:pPr>
-        <w:rPr>
-          <w:b/>
-          <w:bCs/>
-          <w:color w:val="1F3864" w:themeColor="accent1" w:themeShade="80"/>
-        </w:rPr>
-      </w:pPr>
-      <w:r>
-        <w:rPr>
-          <w:b/>
-          <w:bCs/>
-          <w:color w:val="1F3864" w:themeColor="accent1" w:themeShade="80"/>
-        </w:rPr>
-        <w:t>Generation</w:t>
-      </w:r>
-    </w:p>
-    <w:p>
-      <w:pPr>
-        <w:rPr>
-          <w:color w:val="1F3864" w:themeColor="accent1" w:themeShade="80"/>
-        </w:rPr>
-      </w:pPr>
-      <w:r>
-        <w:rPr>
-          <w:color w:val="1F3864" w:themeColor="accent1" w:themeShade="80"/>
-        </w:rPr>
-        <w:t>Produce multiple translation hypotheses for the same source using --retain-dropout option:</w:t>
-      </w:r>
-    </w:p>
-    <w:p>
-      <w:pPr>
-        <w:rPr>
-          <w:color w:val="1F3864" w:themeColor="accent1" w:themeShade="80"/>
-        </w:rPr>
-      </w:pPr>
-      <w:r>
-        <w:rPr>
-          <w:color w:val="1F3864" w:themeColor="accent1" w:themeShade="80"/>
-        </w:rPr>
-        <w:t>CUDA_VISIBLE_DEVICES=${GPU} fairseq-generate ${TMP}/bin-repeated --path ${MODEL_DIR}/${LP}.pt --beam 5 --source-lang $SRC_LANG --target-lang $TGT_LANG --no-progress-bar --retain-dropout</w:t>
-      </w:r>
-      <w:r>
-        <w:rPr>
-          <w:color w:val="1F3864" w:themeColor="accent1" w:themeShade="80"/>
-        </w:rPr>
-        <w:t xml:space="preserve"> </w:t>
-      </w:r>
-      <w:r>
-        <w:rPr>
-          <w:color w:val="1F3864" w:themeColor="accent1" w:themeShade="80"/>
-        </w:rPr>
-        <w:t>--unkpen 5 --retain-d</w:t>
-      </w:r>
-      <w:r>
-        <w:rPr>
-          <w:color w:val="1F3864" w:themeColor="accent1" w:themeShade="80"/>
-        </w:rPr>
-        <w:t xml:space="preserve">ropout-modules TransformerModel </w:t>
-      </w:r>
-      <w:r>
-        <w:rPr>
-          <w:color w:val="1F3864" w:themeColor="accent1" w:themeShade="80"/>
-        </w:rPr>
-        <w:t>TransformerEncoder TransformerDecoder</w:t>
-      </w:r>
-      <w:r>
-        <w:rPr>
-          <w:color w:val="1F3864" w:themeColor="accent1" w:themeShade="80"/>
-        </w:rPr>
-        <w:t xml:space="preserve"> TransformerEncoderLayer </w:t>
-      </w:r>
-      <w:r>
-        <w:rPr>
-          <w:color w:val="1F3864" w:themeColor="accent1" w:themeShade="80"/>
-        </w:rPr>
-        <w:t>TransformerDecoderLayer --seed 46 &gt; $TMP/dropout.generation.out</w:t>
-      </w:r>
-    </w:p>
-    <w:p>
-      <w:pPr>
-        <w:rPr>
-          <w:color w:val="1F3864" w:themeColor="accent1" w:themeShade="80"/>
-        </w:rPr>
-      </w:pPr>
-    </w:p>
-    <w:p>
-      <w:pPr>
-        <w:rPr>
-          <w:color w:val="1F3864" w:themeColor="accent1" w:themeShade="80"/>
-        </w:rPr>
-      </w:pPr>
-      <w:r>
-        <w:rPr>
-          <w:color w:val="1F3864" w:themeColor="accent1" w:themeShade="80"/>
-        </w:rPr>
-        <w:t>grep ^H $TMP/dropout.generation.out | cut -d- -f2- | sort -n | cut -f3- &gt; $TMP/dropout.hypotheses_</w:t>
-      </w:r>
-    </w:p>
-    <w:p>
-      <w:pPr>
-        <w:rPr>
-          <w:color w:val="1F3864" w:themeColor="accent1" w:themeShade="80"/>
-        </w:rPr>
-      </w:pPr>
-    </w:p>
-    <w:p>
-      <w:pPr>
-        <w:rPr>
-          <w:color w:val="1F3864" w:themeColor="accent1" w:themeShade="80"/>
-        </w:rPr>
-      </w:pPr>
-      <w:r>
-        <w:rPr>
-          <w:color w:val="1F3864" w:themeColor="accent1" w:themeShade="80"/>
-        </w:rPr>
-        <w:t>sed -r 's/(@@ )| (@@ ?$)//g' &lt; $TMP/dropout.hypotheses_ | perl</w:t>
-      </w:r>
-      <w:r>
-        <w:rPr>
-          <w:color w:val="1F3864" w:themeColor="accent1" w:themeShade="80"/>
-        </w:rPr>
-        <w:t xml:space="preserve"> </w:t>
-      </w:r>
-      <w:r>
-        <w:rPr>
-          <w:color w:val="1F3864" w:themeColor="accent1" w:themeShade="80"/>
-        </w:rPr>
-        <w:t>$MOSES_DECODER/scripts/tokenizer/detokenizer.perl</w:t>
-      </w:r>
-      <w:r>
-        <w:rPr>
-          <w:color w:val="1F3864" w:themeColor="accent1" w:themeShade="80"/>
-        </w:rPr>
-        <w:t xml:space="preserve"> -l $TGT_LANG &gt; </w:t>
-      </w:r>
-      <w:r>
-        <w:rPr>
-          <w:color w:val="1F3864" w:themeColor="accent1" w:themeShade="80"/>
-        </w:rPr>
-        <w:t>$TMP/dropout.hypotheses</w:t>
-      </w:r>
-    </w:p>
-    <w:p>
-      <w:pPr>
-        <w:rPr>
-          <w:color w:val="1F3864" w:themeColor="accent1" w:themeShade="80"/>
-        </w:rPr>
-      </w:pPr>
-    </w:p>
-    <w:p>
-      <w:pPr>
-        <w:rPr>
-          <w:color w:val="1F3864" w:themeColor="accent1" w:themeShade="80"/>
-        </w:rPr>
-      </w:pPr>
-      <w:r>
-        <w:rPr>
-          <w:color w:val="1F3864" w:themeColor="accent1" w:themeShade="80"/>
-        </w:rPr>
-        <w:t>Compute similarity between multiple hypotheses corresponding to the same source sentence using Meteor evaluation metric:</w:t>
-      </w:r>
-    </w:p>
-    <w:p>
-      <w:pPr>
-        <w:rPr>
-          <w:color w:val="1F3864" w:themeColor="accent1" w:themeShade="80"/>
-        </w:rPr>
-      </w:pPr>
-      <w:r>
-        <w:rPr>
-          <w:color w:val="1F3864" w:themeColor="accent1" w:themeShade="80"/>
-        </w:rPr>
-        <w:t>python meteor.py -i $TMP/dropout.hypotheses -m &lt;path_to_meteor_installation&gt; -n $DROPOUT_N -o</w:t>
-      </w:r>
-      <w:r>
-        <w:rPr>
-          <w:color w:val="1F3864" w:themeColor="accent1" w:themeShade="80"/>
-        </w:rPr>
-        <w:t xml:space="preserve"> </w:t>
-      </w:r>
-      <w:r>
-        <w:rPr>
-          <w:color w:val="1F3864" w:themeColor="accent1" w:themeShade="80"/>
-        </w:rPr>
-        <w:t>$OUTPUT_DIR/dropout.gen.sim.meteor</w:t>
-      </w:r>
-    </w:p>
-    <w:p>
-      <w:pPr>
-        <w:rPr>
-          <w:color w:val="1F3864" w:themeColor="accent1" w:themeShade="80"/>
-        </w:rPr>
-      </w:pPr>
-    </w:p>
-    <w:p>
-      <w:pPr>
+        <w:t>NMT system constitute a rich source of information, competitive with supervised QE methods.</w:t>
+      </w:r>
+    </w:p>
+    <w:p>
+      <w:pPr>
+        <w:jc w:val="both"/>
         <w:rPr>
           <w:color w:val="1F3864" w:themeColor="accent1" w:themeShade="80"/>
         </w:rPr>
@@ -3640,6 +5349,7 @@
   <w:style w:type="character" w:default="1" w:styleId="DefaultParagraphFont">
     <w:name w:val="Default Paragraph Font"/>
     <w:uiPriority w:val="1"/>
+    <w:semiHidden/>
     <w:unhideWhenUsed/>
   </w:style>
   <w:style w:type="table" w:default="1" w:styleId="TableNormal">
@@ -4113,7 +5823,7 @@
 </file>
 
 <file path=customXml/itemProps1.xml><?xml version="1.0" encoding="utf-8"?>
-<ds:datastoreItem xmlns:ds="http://schemas.openxmlformats.org/officeDocument/2006/customXml" ds:itemID="{6FC12C1C-95E1-7D4D-9B82-790D0DA69851}">
+<ds:datastoreItem xmlns:ds="http://schemas.openxmlformats.org/officeDocument/2006/customXml" ds:itemID="{DA693691-6DA9-114A-B128-FAA610C96B3A}">
   <ds:schemaRefs>
     <ds:schemaRef ds:uri="http://schemas.openxmlformats.org/officeDocument/2006/bibliography"/>
   </ds:schemaRefs>

</xml_diff>